<commit_message>
Correção 1.0 Segunda Entrega
</commit_message>
<xml_diff>
--- a/09-  arquitetura/Documento de Arquitetura de Software.docx
+++ b/09-  arquitetura/Documento de Arquitetura de Software.docx
@@ -4,7 +4,7 @@
   <w:body>
     <w:p>
       <w:pPr>
-        <w:pStyle w:val="Title"/>
+        <w:pStyle w:val="Ttulo"/>
         <w:jc w:val="right"/>
         <w:rPr>
           <w:lang w:val="pt-BR"/>
@@ -19,7 +19,7 @@
     </w:p>
     <w:p>
       <w:pPr>
-        <w:pStyle w:val="Title"/>
+        <w:pStyle w:val="Ttulo"/>
         <w:jc w:val="right"/>
         <w:rPr>
           <w:lang w:val="pt-BR"/>
@@ -52,7 +52,7 @@
     </w:p>
     <w:p>
       <w:pPr>
-        <w:pStyle w:val="Title"/>
+        <w:pStyle w:val="Ttulo"/>
         <w:jc w:val="right"/>
         <w:rPr>
           <w:lang w:val="pt-BR"/>
@@ -61,7 +61,7 @@
     </w:p>
     <w:p>
       <w:pPr>
-        <w:pStyle w:val="Title"/>
+        <w:pStyle w:val="Ttulo"/>
         <w:jc w:val="right"/>
         <w:rPr>
           <w:sz w:val="28"/>
@@ -93,238 +93,236 @@
           <w:ilvl w:val="0"/>
           <w:numId w:val="0"/>
         </w:numPr>
-        <w:ind w:left="1440" w:hanging="360"/>
-      </w:pPr>
-    </w:p>
-    <w:p>
-      <w:pPr>
-        <w:pStyle w:val="BodyText"/>
-        <w:rPr>
-          <w:lang w:val="pt-BR"/>
-        </w:rPr>
-      </w:pPr>
-    </w:p>
-    <w:p>
-      <w:pPr>
-        <w:pStyle w:val="BodyText"/>
-        <w:rPr>
-          <w:lang w:val="pt-BR"/>
-        </w:rPr>
-      </w:pPr>
-    </w:p>
-    <w:p>
-      <w:pPr>
-        <w:pStyle w:val="BodyText"/>
-        <w:rPr>
-          <w:lang w:val="pt-BR"/>
-        </w:rPr>
-      </w:pPr>
-    </w:p>
-    <w:p>
-      <w:pPr>
-        <w:pStyle w:val="BodyText"/>
-        <w:rPr>
-          <w:lang w:val="pt-BR"/>
-        </w:rPr>
-      </w:pPr>
-    </w:p>
-    <w:p>
-      <w:pPr>
-        <w:pStyle w:val="BodyText"/>
-        <w:rPr>
-          <w:lang w:val="pt-BR"/>
-        </w:rPr>
-      </w:pPr>
-    </w:p>
-    <w:p>
-      <w:pPr>
-        <w:pStyle w:val="BodyText"/>
-        <w:rPr>
-          <w:lang w:val="pt-BR"/>
-        </w:rPr>
-      </w:pPr>
-    </w:p>
-    <w:p>
-      <w:pPr>
-        <w:pStyle w:val="BodyText"/>
-        <w:rPr>
-          <w:lang w:val="pt-BR"/>
-        </w:rPr>
-      </w:pPr>
-    </w:p>
-    <w:p>
-      <w:pPr>
-        <w:pStyle w:val="BodyText"/>
-        <w:rPr>
-          <w:lang w:val="pt-BR"/>
-        </w:rPr>
-      </w:pPr>
-    </w:p>
-    <w:p>
-      <w:pPr>
-        <w:pStyle w:val="BodyText"/>
-        <w:rPr>
-          <w:lang w:val="pt-BR"/>
-        </w:rPr>
-      </w:pPr>
-    </w:p>
-    <w:p>
-      <w:pPr>
-        <w:pStyle w:val="BodyText"/>
-        <w:rPr>
-          <w:lang w:val="pt-BR"/>
-        </w:rPr>
-      </w:pPr>
-    </w:p>
-    <w:p>
-      <w:pPr>
-        <w:pStyle w:val="BodyText"/>
-        <w:rPr>
-          <w:lang w:val="pt-BR"/>
-        </w:rPr>
-      </w:pPr>
-    </w:p>
-    <w:p>
-      <w:pPr>
-        <w:pStyle w:val="BodyText"/>
-        <w:rPr>
-          <w:lang w:val="pt-BR"/>
-        </w:rPr>
-      </w:pPr>
-    </w:p>
-    <w:p>
-      <w:pPr>
-        <w:pStyle w:val="BodyText"/>
-        <w:rPr>
-          <w:lang w:val="pt-BR"/>
-        </w:rPr>
-      </w:pPr>
-    </w:p>
-    <w:p>
-      <w:pPr>
-        <w:pStyle w:val="BodyText"/>
-        <w:rPr>
-          <w:lang w:val="pt-BR"/>
-        </w:rPr>
-      </w:pPr>
-    </w:p>
-    <w:p>
-      <w:pPr>
-        <w:pStyle w:val="BodyText"/>
-        <w:rPr>
-          <w:lang w:val="pt-BR"/>
-        </w:rPr>
-      </w:pPr>
-    </w:p>
-    <w:p>
-      <w:pPr>
-        <w:pStyle w:val="BodyText"/>
-        <w:rPr>
-          <w:lang w:val="pt-BR"/>
-        </w:rPr>
-      </w:pPr>
-    </w:p>
-    <w:p>
-      <w:pPr>
-        <w:pStyle w:val="BodyText"/>
-        <w:rPr>
-          <w:lang w:val="pt-BR"/>
-        </w:rPr>
-      </w:pPr>
-    </w:p>
-    <w:p>
-      <w:pPr>
-        <w:pStyle w:val="BodyText"/>
-        <w:rPr>
-          <w:lang w:val="pt-BR"/>
-        </w:rPr>
-      </w:pPr>
-    </w:p>
-    <w:p>
-      <w:pPr>
-        <w:pStyle w:val="BodyText"/>
-        <w:rPr>
-          <w:lang w:val="pt-BR"/>
-        </w:rPr>
-      </w:pPr>
-    </w:p>
-    <w:p>
-      <w:pPr>
-        <w:pStyle w:val="BodyText"/>
-        <w:rPr>
-          <w:lang w:val="pt-BR"/>
-        </w:rPr>
-      </w:pPr>
-    </w:p>
-    <w:p>
-      <w:pPr>
-        <w:pStyle w:val="BodyText"/>
-        <w:rPr>
-          <w:lang w:val="pt-BR"/>
-        </w:rPr>
-      </w:pPr>
-    </w:p>
-    <w:p>
-      <w:pPr>
-        <w:pStyle w:val="BodyText"/>
-        <w:rPr>
-          <w:lang w:val="pt-BR"/>
-        </w:rPr>
-      </w:pPr>
-    </w:p>
-    <w:p>
-      <w:pPr>
-        <w:pStyle w:val="BodyText"/>
-        <w:rPr>
-          <w:lang w:val="pt-BR"/>
-        </w:rPr>
-      </w:pPr>
-    </w:p>
-    <w:p>
-      <w:pPr>
-        <w:pStyle w:val="BodyText"/>
-        <w:rPr>
-          <w:lang w:val="pt-BR"/>
-        </w:rPr>
-      </w:pPr>
-    </w:p>
-    <w:p>
-      <w:pPr>
-        <w:pStyle w:val="BodyText"/>
-        <w:rPr>
-          <w:lang w:val="pt-BR"/>
-        </w:rPr>
-      </w:pPr>
-    </w:p>
-    <w:p>
-      <w:pPr>
-        <w:pStyle w:val="BodyText"/>
-        <w:rPr>
-          <w:lang w:val="pt-BR"/>
-        </w:rPr>
-      </w:pPr>
-    </w:p>
-    <w:p>
-      <w:pPr>
-        <w:pStyle w:val="BodyText"/>
-        <w:rPr>
-          <w:lang w:val="pt-BR"/>
-        </w:rPr>
-      </w:pPr>
-    </w:p>
-    <w:p>
-      <w:pPr>
-        <w:pStyle w:val="BodyText"/>
-        <w:rPr>
-          <w:lang w:val="pt-BR"/>
-        </w:rPr>
-      </w:pPr>
-      <w:bookmarkStart w:id="0" w:name="_GoBack"/>
-      <w:bookmarkEnd w:id="0"/>
-    </w:p>
-    <w:p>
-      <w:pPr>
-        <w:pStyle w:val="Title"/>
+        <w:ind w:left="1440"/>
+      </w:pPr>
+    </w:p>
+    <w:p>
+      <w:pPr>
+        <w:pStyle w:val="Corpodetexto"/>
+        <w:rPr>
+          <w:lang w:val="pt-BR"/>
+        </w:rPr>
+      </w:pPr>
+    </w:p>
+    <w:p>
+      <w:pPr>
+        <w:pStyle w:val="Corpodetexto"/>
+        <w:rPr>
+          <w:lang w:val="pt-BR"/>
+        </w:rPr>
+      </w:pPr>
+    </w:p>
+    <w:p>
+      <w:pPr>
+        <w:pStyle w:val="Corpodetexto"/>
+        <w:rPr>
+          <w:lang w:val="pt-BR"/>
+        </w:rPr>
+      </w:pPr>
+    </w:p>
+    <w:p>
+      <w:pPr>
+        <w:pStyle w:val="Corpodetexto"/>
+        <w:rPr>
+          <w:lang w:val="pt-BR"/>
+        </w:rPr>
+      </w:pPr>
+    </w:p>
+    <w:p>
+      <w:pPr>
+        <w:pStyle w:val="Corpodetexto"/>
+        <w:rPr>
+          <w:lang w:val="pt-BR"/>
+        </w:rPr>
+      </w:pPr>
+    </w:p>
+    <w:p>
+      <w:pPr>
+        <w:pStyle w:val="Corpodetexto"/>
+        <w:rPr>
+          <w:lang w:val="pt-BR"/>
+        </w:rPr>
+      </w:pPr>
+    </w:p>
+    <w:p>
+      <w:pPr>
+        <w:pStyle w:val="Corpodetexto"/>
+        <w:rPr>
+          <w:lang w:val="pt-BR"/>
+        </w:rPr>
+      </w:pPr>
+    </w:p>
+    <w:p>
+      <w:pPr>
+        <w:pStyle w:val="Corpodetexto"/>
+        <w:rPr>
+          <w:lang w:val="pt-BR"/>
+        </w:rPr>
+      </w:pPr>
+    </w:p>
+    <w:p>
+      <w:pPr>
+        <w:pStyle w:val="Corpodetexto"/>
+        <w:rPr>
+          <w:lang w:val="pt-BR"/>
+        </w:rPr>
+      </w:pPr>
+    </w:p>
+    <w:p>
+      <w:pPr>
+        <w:pStyle w:val="Corpodetexto"/>
+        <w:rPr>
+          <w:lang w:val="pt-BR"/>
+        </w:rPr>
+      </w:pPr>
+    </w:p>
+    <w:p>
+      <w:pPr>
+        <w:pStyle w:val="Corpodetexto"/>
+        <w:rPr>
+          <w:lang w:val="pt-BR"/>
+        </w:rPr>
+      </w:pPr>
+    </w:p>
+    <w:p>
+      <w:pPr>
+        <w:pStyle w:val="Corpodetexto"/>
+        <w:rPr>
+          <w:lang w:val="pt-BR"/>
+        </w:rPr>
+      </w:pPr>
+    </w:p>
+    <w:p>
+      <w:pPr>
+        <w:pStyle w:val="Corpodetexto"/>
+        <w:rPr>
+          <w:lang w:val="pt-BR"/>
+        </w:rPr>
+      </w:pPr>
+    </w:p>
+    <w:p>
+      <w:pPr>
+        <w:pStyle w:val="Corpodetexto"/>
+        <w:rPr>
+          <w:lang w:val="pt-BR"/>
+        </w:rPr>
+      </w:pPr>
+    </w:p>
+    <w:p>
+      <w:pPr>
+        <w:pStyle w:val="Corpodetexto"/>
+        <w:rPr>
+          <w:lang w:val="pt-BR"/>
+        </w:rPr>
+      </w:pPr>
+    </w:p>
+    <w:p>
+      <w:pPr>
+        <w:pStyle w:val="Corpodetexto"/>
+        <w:rPr>
+          <w:lang w:val="pt-BR"/>
+        </w:rPr>
+      </w:pPr>
+    </w:p>
+    <w:p>
+      <w:pPr>
+        <w:pStyle w:val="Corpodetexto"/>
+        <w:rPr>
+          <w:lang w:val="pt-BR"/>
+        </w:rPr>
+      </w:pPr>
+    </w:p>
+    <w:p>
+      <w:pPr>
+        <w:pStyle w:val="Corpodetexto"/>
+        <w:rPr>
+          <w:lang w:val="pt-BR"/>
+        </w:rPr>
+      </w:pPr>
+    </w:p>
+    <w:p>
+      <w:pPr>
+        <w:pStyle w:val="Corpodetexto"/>
+        <w:rPr>
+          <w:lang w:val="pt-BR"/>
+        </w:rPr>
+      </w:pPr>
+    </w:p>
+    <w:p>
+      <w:pPr>
+        <w:pStyle w:val="Corpodetexto"/>
+        <w:rPr>
+          <w:lang w:val="pt-BR"/>
+        </w:rPr>
+      </w:pPr>
+    </w:p>
+    <w:p>
+      <w:pPr>
+        <w:pStyle w:val="Corpodetexto"/>
+        <w:rPr>
+          <w:lang w:val="pt-BR"/>
+        </w:rPr>
+      </w:pPr>
+    </w:p>
+    <w:p>
+      <w:pPr>
+        <w:pStyle w:val="Corpodetexto"/>
+        <w:rPr>
+          <w:lang w:val="pt-BR"/>
+        </w:rPr>
+      </w:pPr>
+    </w:p>
+    <w:p>
+      <w:pPr>
+        <w:pStyle w:val="Corpodetexto"/>
+        <w:rPr>
+          <w:lang w:val="pt-BR"/>
+        </w:rPr>
+      </w:pPr>
+    </w:p>
+    <w:p>
+      <w:pPr>
+        <w:pStyle w:val="Corpodetexto"/>
+        <w:rPr>
+          <w:lang w:val="pt-BR"/>
+        </w:rPr>
+      </w:pPr>
+    </w:p>
+    <w:p>
+      <w:pPr>
+        <w:pStyle w:val="Corpodetexto"/>
+        <w:rPr>
+          <w:lang w:val="pt-BR"/>
+        </w:rPr>
+      </w:pPr>
+    </w:p>
+    <w:p>
+      <w:pPr>
+        <w:pStyle w:val="Corpodetexto"/>
+        <w:rPr>
+          <w:lang w:val="pt-BR"/>
+        </w:rPr>
+      </w:pPr>
+    </w:p>
+    <w:p>
+      <w:pPr>
+        <w:pStyle w:val="Corpodetexto"/>
+        <w:rPr>
+          <w:lang w:val="pt-BR"/>
+        </w:rPr>
+      </w:pPr>
+    </w:p>
+    <w:p>
+      <w:pPr>
+        <w:pStyle w:val="Corpodetexto"/>
+        <w:rPr>
+          <w:lang w:val="pt-BR"/>
+        </w:rPr>
+      </w:pPr>
+    </w:p>
+    <w:p>
+      <w:pPr>
+        <w:pStyle w:val="Ttulo"/>
       </w:pPr>
       <w:proofErr w:type="spellStart"/>
       <w:r>
@@ -343,7 +341,7 @@
     </w:p>
     <w:p>
       <w:pPr>
-        <w:pStyle w:val="Title"/>
+        <w:pStyle w:val="Ttulo"/>
         <w:rPr>
           <w:sz w:val="28"/>
           <w:szCs w:val="28"/>
@@ -532,25 +530,7 @@
               <w:rPr>
                 <w:lang w:val="pt-BR"/>
               </w:rPr>
-              <w:t>10/0</w:t>
-            </w:r>
-            <w:r>
-              <w:rPr>
-                <w:lang w:val="pt-BR"/>
-              </w:rPr>
-              <w:t>7</w:t>
-            </w:r>
-            <w:r>
-              <w:rPr>
-                <w:lang w:val="pt-BR"/>
-              </w:rPr>
-              <w:t>/20</w:t>
-            </w:r>
-            <w:r>
-              <w:rPr>
-                <w:lang w:val="pt-BR"/>
-              </w:rPr>
-              <w:t>18</w:t>
+              <w:t>10/07/2018</w:t>
             </w:r>
           </w:p>
         </w:tc>
@@ -635,13 +615,7 @@
               <w:rPr>
                 <w:lang w:val="pt-BR"/>
               </w:rPr>
-              <w:t>Paulo Vitor e</w:t>
-            </w:r>
-            <w:r>
-              <w:rPr>
-                <w:lang w:val="pt-BR"/>
-              </w:rPr>
-              <w:t xml:space="preserve"> Bruno Gois</w:t>
+              <w:t>Paulo Vitor e Bruno Gois</w:t>
             </w:r>
           </w:p>
         </w:tc>
@@ -948,7 +922,7 @@
     </w:p>
     <w:p>
       <w:pPr>
-        <w:pStyle w:val="Title"/>
+        <w:pStyle w:val="Ttulo"/>
         <w:rPr>
           <w:lang w:val="pt-BR"/>
         </w:rPr>
@@ -963,7 +937,7 @@
     </w:p>
     <w:p>
       <w:pPr>
-        <w:pStyle w:val="TOCHeading"/>
+        <w:pStyle w:val="CabealhodoSumrio"/>
         <w:rPr>
           <w:color w:val="auto"/>
         </w:rPr>
@@ -977,7 +951,7 @@
     </w:p>
     <w:p>
       <w:pPr>
-        <w:pStyle w:val="TOC1"/>
+        <w:pStyle w:val="Sumrio1"/>
         <w:tabs>
           <w:tab w:val="clear" w:pos="9360"/>
           <w:tab w:val="left" w:leader="dot" w:pos="9361"/>
@@ -1089,7 +1063,7 @@
     </w:p>
     <w:p>
       <w:pPr>
-        <w:pStyle w:val="TOC2"/>
+        <w:pStyle w:val="Sumrio2"/>
         <w:tabs>
           <w:tab w:val="clear" w:pos="9360"/>
           <w:tab w:val="left" w:leader="dot" w:pos="9361"/>
@@ -1183,7 +1157,7 @@
     </w:p>
     <w:p>
       <w:pPr>
-        <w:pStyle w:val="TOC2"/>
+        <w:pStyle w:val="Sumrio2"/>
         <w:tabs>
           <w:tab w:val="clear" w:pos="9360"/>
           <w:tab w:val="left" w:leader="dot" w:pos="9361"/>
@@ -1277,7 +1251,7 @@
     </w:p>
     <w:p>
       <w:pPr>
-        <w:pStyle w:val="TOC2"/>
+        <w:pStyle w:val="Sumrio2"/>
         <w:tabs>
           <w:tab w:val="clear" w:pos="9360"/>
           <w:tab w:val="left" w:leader="dot" w:pos="9361"/>
@@ -1371,7 +1345,7 @@
     </w:p>
     <w:p>
       <w:pPr>
-        <w:pStyle w:val="TOC2"/>
+        <w:pStyle w:val="Sumrio2"/>
         <w:tabs>
           <w:tab w:val="clear" w:pos="9360"/>
           <w:tab w:val="left" w:leader="dot" w:pos="9361"/>
@@ -1465,7 +1439,7 @@
     </w:p>
     <w:p>
       <w:pPr>
-        <w:pStyle w:val="TOC2"/>
+        <w:pStyle w:val="Sumrio2"/>
         <w:tabs>
           <w:tab w:val="clear" w:pos="9360"/>
           <w:tab w:val="left" w:leader="dot" w:pos="9361"/>
@@ -1559,7 +1533,7 @@
     </w:p>
     <w:p>
       <w:pPr>
-        <w:pStyle w:val="TOC1"/>
+        <w:pStyle w:val="Sumrio1"/>
         <w:tabs>
           <w:tab w:val="clear" w:pos="9360"/>
           <w:tab w:val="left" w:leader="dot" w:pos="9361"/>
@@ -1653,7 +1627,7 @@
     </w:p>
     <w:p>
       <w:pPr>
-        <w:pStyle w:val="TOC1"/>
+        <w:pStyle w:val="Sumrio1"/>
         <w:tabs>
           <w:tab w:val="clear" w:pos="9360"/>
           <w:tab w:val="left" w:leader="dot" w:pos="9361"/>
@@ -1747,7 +1721,7 @@
     </w:p>
     <w:p>
       <w:pPr>
-        <w:pStyle w:val="TOC1"/>
+        <w:pStyle w:val="Sumrio1"/>
         <w:tabs>
           <w:tab w:val="clear" w:pos="9360"/>
           <w:tab w:val="left" w:leader="dot" w:pos="9361"/>
@@ -1841,7 +1815,7 @@
     </w:p>
     <w:p>
       <w:pPr>
-        <w:pStyle w:val="TOC2"/>
+        <w:pStyle w:val="Sumrio2"/>
         <w:tabs>
           <w:tab w:val="clear" w:pos="9360"/>
           <w:tab w:val="left" w:leader="dot" w:pos="9361"/>
@@ -1935,7 +1909,7 @@
     </w:p>
     <w:p>
       <w:pPr>
-        <w:pStyle w:val="TOC1"/>
+        <w:pStyle w:val="Sumrio1"/>
         <w:tabs>
           <w:tab w:val="clear" w:pos="9360"/>
           <w:tab w:val="left" w:leader="dot" w:pos="9361"/>
@@ -2029,7 +2003,7 @@
     </w:p>
     <w:p>
       <w:pPr>
-        <w:pStyle w:val="TOC2"/>
+        <w:pStyle w:val="Sumrio2"/>
         <w:tabs>
           <w:tab w:val="clear" w:pos="9360"/>
           <w:tab w:val="left" w:leader="dot" w:pos="9361"/>
@@ -2123,7 +2097,7 @@
     </w:p>
     <w:p>
       <w:pPr>
-        <w:pStyle w:val="TOC2"/>
+        <w:pStyle w:val="Sumrio2"/>
         <w:tabs>
           <w:tab w:val="clear" w:pos="9360"/>
           <w:tab w:val="left" w:leader="dot" w:pos="9361"/>
@@ -2217,7 +2191,7 @@
     </w:p>
     <w:p>
       <w:pPr>
-        <w:pStyle w:val="TOC2"/>
+        <w:pStyle w:val="Sumrio2"/>
         <w:tabs>
           <w:tab w:val="clear" w:pos="9360"/>
           <w:tab w:val="left" w:leader="dot" w:pos="9361"/>
@@ -2311,7 +2285,7 @@
     </w:p>
     <w:p>
       <w:pPr>
-        <w:pStyle w:val="TOC1"/>
+        <w:pStyle w:val="Sumrio1"/>
         <w:tabs>
           <w:tab w:val="clear" w:pos="9360"/>
           <w:tab w:val="left" w:leader="dot" w:pos="9361"/>
@@ -2405,7 +2379,7 @@
     </w:p>
     <w:p>
       <w:pPr>
-        <w:pStyle w:val="TOC1"/>
+        <w:pStyle w:val="Sumrio1"/>
         <w:tabs>
           <w:tab w:val="clear" w:pos="9360"/>
           <w:tab w:val="left" w:leader="dot" w:pos="9361"/>
@@ -2499,7 +2473,7 @@
     </w:p>
     <w:p>
       <w:pPr>
-        <w:pStyle w:val="TOC1"/>
+        <w:pStyle w:val="Sumrio1"/>
         <w:tabs>
           <w:tab w:val="clear" w:pos="9360"/>
           <w:tab w:val="left" w:leader="dot" w:pos="9361"/>
@@ -2593,7 +2567,7 @@
     </w:p>
     <w:p>
       <w:pPr>
-        <w:pStyle w:val="TOC1"/>
+        <w:pStyle w:val="Sumrio1"/>
         <w:tabs>
           <w:tab w:val="clear" w:pos="9360"/>
           <w:tab w:val="left" w:leader="dot" w:pos="9361"/>
@@ -2695,7 +2669,7 @@
     </w:p>
     <w:p>
       <w:pPr>
-        <w:pStyle w:val="TOC1"/>
+        <w:pStyle w:val="Sumrio1"/>
         <w:tabs>
           <w:tab w:val="clear" w:pos="9360"/>
           <w:tab w:val="left" w:leader="dot" w:pos="9361"/>
@@ -2821,7 +2795,7 @@
     </w:p>
     <w:p>
       <w:pPr>
-        <w:pStyle w:val="Title"/>
+        <w:pStyle w:val="Ttulo"/>
         <w:rPr>
           <w:lang w:val="pt-BR"/>
         </w:rPr>
@@ -2866,24 +2840,24 @@
     </w:p>
     <w:p>
       <w:pPr>
-        <w:pStyle w:val="Heading1"/>
+        <w:pStyle w:val="Ttulo1"/>
         <w:ind w:left="360" w:hanging="360"/>
         <w:rPr>
           <w:lang w:val="pt-BR"/>
         </w:rPr>
       </w:pPr>
-      <w:bookmarkStart w:id="1" w:name="_Toc456598586"/>
-      <w:bookmarkStart w:id="2" w:name="_Toc18206175"/>
-      <w:bookmarkStart w:id="3" w:name="_Toc361651315"/>
+      <w:bookmarkStart w:id="0" w:name="_Toc456598586"/>
+      <w:bookmarkStart w:id="1" w:name="_Toc18206175"/>
+      <w:bookmarkStart w:id="2" w:name="_Toc361651315"/>
       <w:r>
         <w:rPr>
           <w:lang w:val="pt-BR"/>
         </w:rPr>
         <w:t>Introdução</w:t>
       </w:r>
+      <w:bookmarkEnd w:id="0"/>
       <w:bookmarkEnd w:id="1"/>
       <w:bookmarkEnd w:id="2"/>
-      <w:bookmarkEnd w:id="3"/>
     </w:p>
     <w:p>
       <w:pPr>
@@ -2897,8 +2871,8 @@
           <w:szCs w:val="20"/>
         </w:rPr>
       </w:pPr>
-      <w:bookmarkStart w:id="4" w:name="_Toc456598587"/>
-      <w:bookmarkStart w:id="5" w:name="_Toc18206176"/>
+      <w:bookmarkStart w:id="3" w:name="_Toc456598587"/>
+      <w:bookmarkStart w:id="4" w:name="_Toc18206176"/>
       <w:r>
         <w:rPr>
           <w:color w:val="000000"/>
@@ -2948,28 +2922,28 @@
     </w:p>
     <w:p>
       <w:pPr>
-        <w:pStyle w:val="Heading2"/>
+        <w:pStyle w:val="Ttulo2"/>
         <w:jc w:val="both"/>
         <w:rPr>
           <w:lang w:val="pt-BR"/>
         </w:rPr>
       </w:pPr>
-      <w:bookmarkStart w:id="6" w:name="_Toc361651316"/>
+      <w:bookmarkStart w:id="5" w:name="_Toc361651316"/>
       <w:r>
         <w:rPr>
           <w:lang w:val="pt-BR"/>
         </w:rPr>
         <w:t>Finalidade</w:t>
       </w:r>
+      <w:bookmarkEnd w:id="3"/>
       <w:bookmarkEnd w:id="4"/>
       <w:bookmarkEnd w:id="5"/>
-      <w:bookmarkEnd w:id="6"/>
     </w:p>
     <w:p>
       <w:pPr>
         <w:pStyle w:val="InfoBlue"/>
       </w:pPr>
-      <w:bookmarkStart w:id="7" w:name="_Toc456598588"/>
+      <w:bookmarkStart w:id="6" w:name="_Toc456598588"/>
       <w:r>
         <w:t xml:space="preserve">Este documento oferece uma visão geral arquitetural abrangente do </w:t>
       </w:r>
@@ -3024,7 +2998,7 @@
     </w:p>
     <w:p>
       <w:pPr>
-        <w:pStyle w:val="BodyText"/>
+        <w:pStyle w:val="Corpodetexto"/>
         <w:rPr>
           <w:lang w:val="pt-BR"/>
         </w:rPr>
@@ -3039,28 +3013,28 @@
     </w:p>
     <w:p>
       <w:pPr>
-        <w:pStyle w:val="Heading2"/>
-        <w:rPr>
-          <w:lang w:val="pt-BR"/>
-        </w:rPr>
-      </w:pPr>
-      <w:bookmarkStart w:id="8" w:name="_Toc18206177"/>
-      <w:bookmarkStart w:id="9" w:name="_Toc361651317"/>
+        <w:pStyle w:val="Ttulo2"/>
+        <w:rPr>
+          <w:lang w:val="pt-BR"/>
+        </w:rPr>
+      </w:pPr>
+      <w:bookmarkStart w:id="7" w:name="_Toc18206177"/>
+      <w:bookmarkStart w:id="8" w:name="_Toc361651317"/>
       <w:r>
         <w:rPr>
           <w:lang w:val="pt-BR"/>
         </w:rPr>
         <w:t>Escopo</w:t>
       </w:r>
+      <w:bookmarkEnd w:id="6"/>
       <w:bookmarkEnd w:id="7"/>
       <w:bookmarkEnd w:id="8"/>
-      <w:bookmarkEnd w:id="9"/>
     </w:p>
     <w:p>
       <w:pPr>
         <w:pStyle w:val="InfoBlue"/>
       </w:pPr>
-      <w:bookmarkStart w:id="10" w:name="_Toc456598589"/>
+      <w:bookmarkStart w:id="9" w:name="_Toc456598589"/>
       <w:r>
         <w:t xml:space="preserve">Este Documento de Arquitetura de Software é aplicado ao </w:t>
       </w:r>
@@ -3119,101 +3093,101 @@
     </w:p>
     <w:p>
       <w:pPr>
-        <w:pStyle w:val="BodyText"/>
-        <w:rPr>
-          <w:lang w:val="pt-BR"/>
-        </w:rPr>
-      </w:pPr>
-    </w:p>
-    <w:p>
-      <w:pPr>
-        <w:pStyle w:val="BodyText"/>
-        <w:rPr>
-          <w:lang w:val="pt-BR"/>
-        </w:rPr>
-      </w:pPr>
-    </w:p>
-    <w:p>
-      <w:pPr>
-        <w:pStyle w:val="Heading2"/>
-        <w:rPr>
-          <w:lang w:val="pt-BR"/>
-        </w:rPr>
-      </w:pPr>
-      <w:bookmarkStart w:id="11" w:name="_Toc18206178"/>
-      <w:bookmarkStart w:id="12" w:name="_Toc361651318"/>
+        <w:pStyle w:val="Corpodetexto"/>
+        <w:rPr>
+          <w:lang w:val="pt-BR"/>
+        </w:rPr>
+      </w:pPr>
+    </w:p>
+    <w:p>
+      <w:pPr>
+        <w:pStyle w:val="Corpodetexto"/>
+        <w:rPr>
+          <w:lang w:val="pt-BR"/>
+        </w:rPr>
+      </w:pPr>
+    </w:p>
+    <w:p>
+      <w:pPr>
+        <w:pStyle w:val="Ttulo2"/>
+        <w:rPr>
+          <w:lang w:val="pt-BR"/>
+        </w:rPr>
+      </w:pPr>
+      <w:bookmarkStart w:id="10" w:name="_Toc18206178"/>
+      <w:bookmarkStart w:id="11" w:name="_Toc361651318"/>
       <w:r>
         <w:rPr>
           <w:lang w:val="pt-BR"/>
         </w:rPr>
         <w:t>Definições, Acrônimos e Abreviações</w:t>
       </w:r>
+      <w:bookmarkEnd w:id="9"/>
       <w:bookmarkEnd w:id="10"/>
       <w:bookmarkEnd w:id="11"/>
+    </w:p>
+    <w:p>
+      <w:pPr>
+        <w:pStyle w:val="InfoBlue"/>
+      </w:pPr>
+      <w:r>
+        <w:t>Incluir t</w:t>
+      </w:r>
+      <w:r>
+        <w:t xml:space="preserve">odas as definições juntamente com os termos, acrônimos e abreviações </w:t>
+      </w:r>
+      <w:r>
+        <w:t>inerentes</w:t>
+      </w:r>
+      <w:r>
+        <w:t xml:space="preserve"> </w:t>
+      </w:r>
+      <w:r>
+        <w:t xml:space="preserve">à </w:t>
+      </w:r>
+      <w:r>
+        <w:t>interpretação e</w:t>
+      </w:r>
+      <w:r>
+        <w:t xml:space="preserve"> pleno</w:t>
+      </w:r>
+      <w:r>
+        <w:t xml:space="preserve"> en</w:t>
+      </w:r>
+      <w:r>
+        <w:t>tendimento deste documento</w:t>
+      </w:r>
+      <w:r>
+        <w:t>.</w:t>
+      </w:r>
+    </w:p>
+    <w:p>
+      <w:pPr>
+        <w:pStyle w:val="Corpodetexto"/>
+        <w:rPr>
+          <w:lang w:val="pt-BR"/>
+        </w:rPr>
+      </w:pPr>
+    </w:p>
+    <w:p>
+      <w:pPr>
+        <w:pStyle w:val="Ttulo2"/>
+        <w:rPr>
+          <w:lang w:val="pt-BR"/>
+        </w:rPr>
+      </w:pPr>
+      <w:bookmarkStart w:id="12" w:name="_Toc456598590"/>
+      <w:bookmarkStart w:id="13" w:name="_Toc18206179"/>
+      <w:bookmarkStart w:id="14" w:name="_Toc361651319"/>
+      <w:r>
+        <w:rPr>
+          <w:lang w:val="pt-BR"/>
+        </w:rPr>
+        <w:t>Referências</w:t>
+      </w:r>
       <w:bookmarkEnd w:id="12"/>
-    </w:p>
-    <w:p>
-      <w:pPr>
-        <w:pStyle w:val="InfoBlue"/>
-      </w:pPr>
-      <w:r>
-        <w:t>Incluir t</w:t>
-      </w:r>
-      <w:r>
-        <w:t xml:space="preserve">odas as definições juntamente com os termos, acrônimos e abreviações </w:t>
-      </w:r>
-      <w:r>
-        <w:t>inerentes</w:t>
-      </w:r>
-      <w:r>
-        <w:t xml:space="preserve"> </w:t>
-      </w:r>
-      <w:r>
-        <w:t xml:space="preserve">à </w:t>
-      </w:r>
-      <w:r>
-        <w:t>interpretação e</w:t>
-      </w:r>
-      <w:r>
-        <w:t xml:space="preserve"> pleno</w:t>
-      </w:r>
-      <w:r>
-        <w:t xml:space="preserve"> en</w:t>
-      </w:r>
-      <w:r>
-        <w:t>tendimento deste documento</w:t>
-      </w:r>
-      <w:r>
-        <w:t>.</w:t>
-      </w:r>
-    </w:p>
-    <w:p>
-      <w:pPr>
-        <w:pStyle w:val="BodyText"/>
-        <w:rPr>
-          <w:lang w:val="pt-BR"/>
-        </w:rPr>
-      </w:pPr>
-    </w:p>
-    <w:p>
-      <w:pPr>
-        <w:pStyle w:val="Heading2"/>
-        <w:rPr>
-          <w:lang w:val="pt-BR"/>
-        </w:rPr>
-      </w:pPr>
-      <w:bookmarkStart w:id="13" w:name="_Toc456598590"/>
-      <w:bookmarkStart w:id="14" w:name="_Toc18206179"/>
-      <w:bookmarkStart w:id="15" w:name="_Toc361651319"/>
-      <w:r>
-        <w:rPr>
-          <w:lang w:val="pt-BR"/>
-        </w:rPr>
-        <w:t>Referências</w:t>
-      </w:r>
       <w:bookmarkEnd w:id="13"/>
       <w:bookmarkEnd w:id="14"/>
-      <w:bookmarkEnd w:id="15"/>
     </w:p>
     <w:p>
       <w:pPr>
@@ -3231,7 +3205,7 @@
     </w:p>
     <w:p>
       <w:pPr>
-        <w:pStyle w:val="BodyText"/>
+        <w:pStyle w:val="Corpodetexto"/>
         <w:numPr>
           <w:ilvl w:val="0"/>
           <w:numId w:val="32"/>
@@ -3249,7 +3223,7 @@
     </w:p>
     <w:p>
       <w:pPr>
-        <w:pStyle w:val="BodyText"/>
+        <w:pStyle w:val="Corpodetexto"/>
         <w:numPr>
           <w:ilvl w:val="0"/>
           <w:numId w:val="32"/>
@@ -3267,7 +3241,7 @@
     </w:p>
     <w:p>
       <w:pPr>
-        <w:pStyle w:val="BodyText"/>
+        <w:pStyle w:val="Corpodetexto"/>
         <w:numPr>
           <w:ilvl w:val="0"/>
           <w:numId w:val="32"/>
@@ -3285,23 +3259,23 @@
     </w:p>
     <w:p>
       <w:pPr>
-        <w:pStyle w:val="Heading2"/>
-        <w:rPr>
-          <w:lang w:val="pt-BR"/>
-        </w:rPr>
-      </w:pPr>
-      <w:bookmarkStart w:id="16" w:name="_Toc456598591"/>
-      <w:bookmarkStart w:id="17" w:name="_Toc18206180"/>
-      <w:bookmarkStart w:id="18" w:name="_Toc361651320"/>
+        <w:pStyle w:val="Ttulo2"/>
+        <w:rPr>
+          <w:lang w:val="pt-BR"/>
+        </w:rPr>
+      </w:pPr>
+      <w:bookmarkStart w:id="15" w:name="_Toc456598591"/>
+      <w:bookmarkStart w:id="16" w:name="_Toc18206180"/>
+      <w:bookmarkStart w:id="17" w:name="_Toc361651320"/>
       <w:r>
         <w:rPr>
           <w:lang w:val="pt-BR"/>
         </w:rPr>
         <w:t>Visão Geral</w:t>
       </w:r>
+      <w:bookmarkEnd w:id="15"/>
       <w:bookmarkEnd w:id="16"/>
       <w:bookmarkEnd w:id="17"/>
-      <w:bookmarkEnd w:id="18"/>
     </w:p>
     <w:p>
       <w:pPr>
@@ -3464,7 +3438,7 @@
     </w:p>
     <w:p>
       <w:pPr>
-        <w:pStyle w:val="Heading1"/>
+        <w:pStyle w:val="Ttulo1"/>
         <w:ind w:left="360" w:hanging="360"/>
         <w:rPr>
           <w:sz w:val="20"/>
@@ -3472,8 +3446,8 @@
           <w:lang w:val="pt-BR"/>
         </w:rPr>
       </w:pPr>
-      <w:bookmarkStart w:id="19" w:name="_Toc18206181"/>
-      <w:bookmarkStart w:id="20" w:name="_Toc361651321"/>
+      <w:bookmarkStart w:id="18" w:name="_Toc18206181"/>
+      <w:bookmarkStart w:id="19" w:name="_Toc361651321"/>
       <w:r>
         <w:rPr>
           <w:sz w:val="20"/>
@@ -3482,8 +3456,8 @@
         </w:rPr>
         <w:t>Representação Arquitetural</w:t>
       </w:r>
+      <w:bookmarkEnd w:id="18"/>
       <w:bookmarkEnd w:id="19"/>
-      <w:bookmarkEnd w:id="20"/>
     </w:p>
     <w:p>
       <w:pPr>
@@ -3629,22 +3603,22 @@
     </w:p>
     <w:p>
       <w:pPr>
-        <w:pStyle w:val="Heading1"/>
+        <w:pStyle w:val="Ttulo1"/>
         <w:ind w:left="360" w:hanging="360"/>
         <w:rPr>
           <w:lang w:val="pt-BR"/>
         </w:rPr>
       </w:pPr>
-      <w:bookmarkStart w:id="21" w:name="_Toc18206182"/>
-      <w:bookmarkStart w:id="22" w:name="_Toc361651322"/>
+      <w:bookmarkStart w:id="20" w:name="_Toc18206182"/>
+      <w:bookmarkStart w:id="21" w:name="_Toc361651322"/>
       <w:r>
         <w:rPr>
           <w:lang w:val="pt-BR"/>
         </w:rPr>
         <w:t>Metas e Restrições da Arquitetura</w:t>
       </w:r>
+      <w:bookmarkEnd w:id="20"/>
       <w:bookmarkEnd w:id="21"/>
-      <w:bookmarkEnd w:id="22"/>
     </w:p>
     <w:p>
       <w:pPr>
@@ -3683,7 +3657,7 @@
     </w:p>
     <w:p>
       <w:pPr>
-        <w:pStyle w:val="BodyText"/>
+        <w:pStyle w:val="Corpodetexto"/>
         <w:numPr>
           <w:ilvl w:val="0"/>
           <w:numId w:val="33"/>
@@ -3726,10 +3700,18 @@
         </w:numPr>
       </w:pPr>
       <w:r>
-        <w:t xml:space="preserve">O Sistema </w:t>
-      </w:r>
-      <w:r>
-        <w:t xml:space="preserve"> deverão funcionar plenamente nos mais diversos browsers disponíveis no mercado, a exemplo, do </w:t>
+        <w:t xml:space="preserve">O </w:t>
+      </w:r>
+      <w:proofErr w:type="gramStart"/>
+      <w:r>
+        <w:t xml:space="preserve">Sistema </w:t>
+      </w:r>
+      <w:r>
+        <w:t xml:space="preserve"> deverão</w:t>
+      </w:r>
+      <w:proofErr w:type="gramEnd"/>
+      <w:r>
+        <w:t xml:space="preserve"> funcionar plenamente nos mais diversos browsers disponíveis no mercado, a exemplo, do </w:t>
       </w:r>
       <w:r>
         <w:rPr>
@@ -3860,7 +3842,7 @@
     </w:p>
     <w:p>
       <w:pPr>
-        <w:pStyle w:val="BodyText"/>
+        <w:pStyle w:val="Corpodetexto"/>
         <w:numPr>
           <w:ilvl w:val="0"/>
           <w:numId w:val="25"/>
@@ -3879,7 +3861,7 @@
     </w:p>
     <w:p>
       <w:pPr>
-        <w:pStyle w:val="BodyText"/>
+        <w:pStyle w:val="Corpodetexto"/>
         <w:numPr>
           <w:ilvl w:val="0"/>
           <w:numId w:val="25"/>
@@ -3917,7 +3899,7 @@
     </w:p>
     <w:p>
       <w:pPr>
-        <w:pStyle w:val="BodyText"/>
+        <w:pStyle w:val="Corpodetexto"/>
         <w:ind w:left="1440"/>
         <w:jc w:val="both"/>
         <w:rPr>
@@ -3928,22 +3910,22 @@
     </w:p>
     <w:p>
       <w:pPr>
-        <w:pStyle w:val="Heading1"/>
+        <w:pStyle w:val="Ttulo1"/>
         <w:ind w:left="360" w:hanging="360"/>
         <w:rPr>
           <w:lang w:val="pt-BR"/>
         </w:rPr>
       </w:pPr>
-      <w:bookmarkStart w:id="23" w:name="_Toc18206183"/>
-      <w:bookmarkStart w:id="24" w:name="_Toc361651323"/>
+      <w:bookmarkStart w:id="22" w:name="_Toc18206183"/>
+      <w:bookmarkStart w:id="23" w:name="_Toc361651323"/>
       <w:r>
         <w:rPr>
           <w:lang w:val="pt-BR"/>
         </w:rPr>
         <w:t>Visão de Casos de Uso</w:t>
       </w:r>
+      <w:bookmarkEnd w:id="22"/>
       <w:bookmarkEnd w:id="23"/>
-      <w:bookmarkEnd w:id="24"/>
     </w:p>
     <w:p>
       <w:pPr>
@@ -3959,7 +3941,7 @@
     </w:p>
     <w:p>
       <w:pPr>
-        <w:pStyle w:val="BodyText"/>
+        <w:pStyle w:val="Corpodetexto"/>
         <w:rPr>
           <w:lang w:val="pt-BR"/>
         </w:rPr>
@@ -4127,7 +4109,7 @@
     </w:p>
     <w:p>
       <w:pPr>
-        <w:pStyle w:val="BodyText"/>
+        <w:pStyle w:val="Corpodetexto"/>
         <w:rPr>
           <w:lang w:val="pt-BR"/>
         </w:rPr>
@@ -4137,8 +4119,8 @@
       <w:pPr>
         <w:pStyle w:val="InfoBlue"/>
       </w:pPr>
-      <w:bookmarkStart w:id="25" w:name="_Toc18206184"/>
-      <w:bookmarkStart w:id="26" w:name="_Toc361651324"/>
+      <w:bookmarkStart w:id="24" w:name="_Toc18206184"/>
+      <w:bookmarkStart w:id="25" w:name="_Toc361651324"/>
       <w:r>
         <w:rPr>
           <w:noProof/>
@@ -4195,7 +4177,7 @@
     </w:p>
     <w:p>
       <w:pPr>
-        <w:pStyle w:val="BodyText"/>
+        <w:pStyle w:val="Corpodetexto"/>
         <w:ind w:left="0"/>
         <w:jc w:val="center"/>
         <w:rPr>
@@ -4234,7 +4216,7 @@
     </w:p>
     <w:p>
       <w:pPr>
-        <w:pStyle w:val="BodyText"/>
+        <w:pStyle w:val="Corpodetexto"/>
         <w:ind w:left="0"/>
         <w:rPr>
           <w:lang w:val="pt-BR"/>
@@ -4243,7 +4225,7 @@
     </w:p>
     <w:p>
       <w:pPr>
-        <w:pStyle w:val="Heading2"/>
+        <w:pStyle w:val="Ttulo2"/>
         <w:rPr>
           <w:lang w:val="pt-BR"/>
         </w:rPr>
@@ -4254,69 +4236,65 @@
         </w:rPr>
         <w:t>Realizações de Casos de Uso</w:t>
       </w:r>
+      <w:bookmarkEnd w:id="24"/>
       <w:bookmarkEnd w:id="25"/>
+    </w:p>
+    <w:p>
+      <w:pPr>
+        <w:pStyle w:val="InfoBlue"/>
+      </w:pPr>
+      <w:r>
+        <w:t>A seguir temos</w:t>
+      </w:r>
+      <w:r>
+        <w:t xml:space="preserve"> uma</w:t>
+      </w:r>
+      <w:r>
+        <w:t xml:space="preserve"> </w:t>
+      </w:r>
+      <w:r>
+        <w:t>breve</w:t>
+      </w:r>
+      <w:r>
+        <w:t xml:space="preserve"> descrição de cada caso de uso</w:t>
+      </w:r>
+      <w:r>
+        <w:t>,</w:t>
+      </w:r>
+      <w:r>
+        <w:t xml:space="preserve"> </w:t>
+      </w:r>
+      <w:r>
+        <w:t>utilizado na descrição das principais funcionalidades do sistema</w:t>
+      </w:r>
+      <w:r>
+        <w:t>. São eles:</w:t>
+      </w:r>
+    </w:p>
+    <w:p>
+      <w:pPr>
+        <w:pStyle w:val="InfoBlue"/>
+      </w:pPr>
+      <w:r>
+        <w:t>CSU0</w:t>
+      </w:r>
+      <w:r>
+        <w:t>01</w:t>
+      </w:r>
+      <w:r>
+        <w:t xml:space="preserve"> –</w:t>
+      </w:r>
+      <w:r>
+        <w:t xml:space="preserve"> </w:t>
+      </w:r>
+      <w:r>
+        <w:t>Autenticação</w:t>
+      </w:r>
+      <w:r>
+        <w:t xml:space="preserve"> </w:t>
+      </w:r>
+      <w:bookmarkStart w:id="26" w:name="_GoBack"/>
       <w:bookmarkEnd w:id="26"/>
-    </w:p>
-    <w:p>
-      <w:pPr>
-        <w:pStyle w:val="InfoBlue"/>
-      </w:pPr>
-      <w:r>
-        <w:t>A seguir temos</w:t>
-      </w:r>
-      <w:r>
-        <w:t xml:space="preserve"> uma</w:t>
-      </w:r>
-      <w:r>
-        <w:t xml:space="preserve"> </w:t>
-      </w:r>
-      <w:r>
-        <w:t>breve</w:t>
-      </w:r>
-      <w:r>
-        <w:t xml:space="preserve"> descrição de cada caso de uso</w:t>
-      </w:r>
-      <w:r>
-        <w:t>,</w:t>
-      </w:r>
-      <w:r>
-        <w:t xml:space="preserve"> </w:t>
-      </w:r>
-      <w:r>
-        <w:t>utilizado na descrição das principais funcionalidade</w:t>
-      </w:r>
-      <w:r>
-        <w:t>s</w:t>
-      </w:r>
-      <w:r>
-        <w:t xml:space="preserve"> do sistema</w:t>
-      </w:r>
-      <w:r>
-        <w:t>. São eles:</w:t>
-      </w:r>
-    </w:p>
-    <w:p>
-      <w:pPr>
-        <w:pStyle w:val="InfoBlue"/>
-      </w:pPr>
-      <w:r>
-        <w:t>CSU0</w:t>
-      </w:r>
-      <w:r>
-        <w:t>01</w:t>
-      </w:r>
-      <w:r>
-        <w:t xml:space="preserve"> –</w:t>
-      </w:r>
-      <w:r>
-        <w:t xml:space="preserve"> </w:t>
-      </w:r>
-      <w:r>
-        <w:t>Autenticação</w:t>
-      </w:r>
-      <w:r>
-        <w:t xml:space="preserve"> </w:t>
-      </w:r>
     </w:p>
     <w:p>
       <w:pPr>
@@ -4328,14 +4306,35 @@
         <w:ind w:left="1440"/>
       </w:pPr>
       <w:r>
+        <w:rPr>
+          <w:b w:val="0"/>
+        </w:rPr>
         <w:t xml:space="preserve"> </w:t>
       </w:r>
       <w:r>
-        <w:t xml:space="preserve">Autenticar na ferramenta, criando um login e senha ou autenticar com uma conta já </w:t>
-      </w:r>
-      <w:r>
+        <w:rPr>
+          <w:b w:val="0"/>
+        </w:rPr>
+        <w:t xml:space="preserve">Autenticar na ferramenta, </w:t>
+      </w:r>
+      <w:r>
+        <w:rPr>
+          <w:b w:val="0"/>
+        </w:rPr>
+        <w:t xml:space="preserve">aqui o usuário pode logar com outro e-mail ou criar um novo um </w:t>
+      </w:r>
+      <w:r>
+        <w:t xml:space="preserve">no </w:t>
+      </w:r>
+      <w:r>
+        <w:rPr>
+          <w:b w:val="0"/>
+        </w:rPr>
         <w:lastRenderedPageBreak/>
-        <w:t>existente.</w:t>
+        <w:t>login e senha na própria</w:t>
+      </w:r>
+      <w:r>
+        <w:t>.</w:t>
       </w:r>
     </w:p>
     <w:p>
@@ -4357,7 +4356,7 @@
     </w:p>
     <w:p>
       <w:pPr>
-        <w:pStyle w:val="BodyText"/>
+        <w:pStyle w:val="Corpodetexto"/>
         <w:ind w:left="1440"/>
         <w:rPr>
           <w:lang w:val="pt-BR"/>
@@ -4367,7 +4366,7 @@
         <w:rPr>
           <w:lang w:val="pt-BR"/>
         </w:rPr>
-        <w:t>Definir sua localização  de forma automática ou manual.</w:t>
+        <w:t>Caso o usuário esteja com a localização ativa o próprio site pega a localização ou o usuário deve informar a localização.</w:t>
       </w:r>
     </w:p>
     <w:p>
@@ -4384,27 +4383,57 @@
         <w:t xml:space="preserve"> – </w:t>
       </w:r>
       <w:r>
+        <w:t>Apresentar Ocorrência</w:t>
+      </w:r>
+      <w:r>
+        <w:t xml:space="preserve">  </w:t>
+      </w:r>
+    </w:p>
+    <w:p>
+      <w:pPr>
+        <w:pStyle w:val="Corpodetexto"/>
+        <w:ind w:left="1440"/>
+        <w:rPr>
+          <w:lang w:val="pt-BR"/>
+        </w:rPr>
+      </w:pPr>
+      <w:r>
+        <w:rPr>
+          <w:lang w:val="pt-BR"/>
+        </w:rPr>
+        <w:t>Caso o usuário não esteja logado, a ferramenta pedira para entrar, e quando estiver logado no sistema irá mostrar todas as ocorrências próximas a sua localização.</w:t>
+      </w:r>
+    </w:p>
+    <w:p>
+      <w:pPr>
+        <w:pStyle w:val="InfoBlue"/>
+      </w:pPr>
+      <w:r>
+        <w:t>CSU004– Cadastrar Crimes</w:t>
+      </w:r>
+      <w:r>
         <w:t xml:space="preserve"> </w:t>
       </w:r>
-      <w:r>
-        <w:t>Apresentar Ocorrência</w:t>
-      </w:r>
-      <w:r>
-        <w:t xml:space="preserve">  </w:t>
-      </w:r>
-    </w:p>
-    <w:p>
-      <w:pPr>
-        <w:pStyle w:val="BodyText"/>
-        <w:rPr>
-          <w:lang w:val="pt-BR"/>
-        </w:rPr>
-      </w:pPr>
-      <w:r>
-        <w:rPr>
-          <w:lang w:val="pt-BR"/>
-        </w:rPr>
-        <w:t>Definir o local da ocorrência de forma automática ou manual.</w:t>
+    </w:p>
+    <w:p>
+      <w:pPr>
+        <w:pStyle w:val="Corpodetexto"/>
+        <w:ind w:left="1440"/>
+        <w:rPr>
+          <w:lang w:val="pt-BR"/>
+        </w:rPr>
+      </w:pPr>
+      <w:r>
+        <w:rPr>
+          <w:lang w:val="pt-BR"/>
+        </w:rPr>
+        <w:t>Aqui o usuário faz login no sistema e cadastra uma ocorr</w:t>
+      </w:r>
+      <w:r>
+        <w:rPr>
+          <w:lang w:val="pt-BR"/>
+        </w:rPr>
+        <w:t>ência, seja ela cometida naquele momento ou lugar ou em outra determinada hora e lugar.</w:t>
       </w:r>
     </w:p>
     <w:p>
@@ -4412,7 +4441,10 @@
         <w:pStyle w:val="InfoBlue"/>
       </w:pPr>
       <w:r>
-        <w:t>CSU004– Cadastrar Crimes</w:t>
+        <w:t xml:space="preserve">CSU005 – </w:t>
+      </w:r>
+      <w:r>
+        <w:t>Estatísticas</w:t>
       </w:r>
       <w:r>
         <w:t xml:space="preserve"> </w:t>
@@ -4420,7 +4452,7 @@
     </w:p>
     <w:p>
       <w:pPr>
-        <w:pStyle w:val="BodyText"/>
+        <w:pStyle w:val="Corpodetexto"/>
         <w:ind w:left="1440"/>
         <w:rPr>
           <w:lang w:val="pt-BR"/>
@@ -4430,7 +4462,7 @@
         <w:rPr>
           <w:lang w:val="pt-BR"/>
         </w:rPr>
-        <w:t>Aqui o usuario vai cadastrar o crime que foi sofrido pelo mesmo ou um crime que ele presenciol.</w:t>
+        <w:t>Quando o usuário estiver logado ele pode conferir todas as ocorrências em forma de estatísticas, mostrando os índices de crimes mais cometidos.</w:t>
       </w:r>
     </w:p>
     <w:p>
@@ -4438,10 +4470,10 @@
         <w:pStyle w:val="InfoBlue"/>
       </w:pPr>
       <w:r>
-        <w:t xml:space="preserve">CSU005 – </w:t>
-      </w:r>
-      <w:r>
-        <w:t>Estatisticas</w:t>
+        <w:t>CSU006 –</w:t>
+      </w:r>
+      <w:r>
+        <w:t xml:space="preserve"> Dicas de Segurança</w:t>
       </w:r>
       <w:r>
         <w:t xml:space="preserve"> </w:t>
@@ -4449,7 +4481,7 @@
     </w:p>
     <w:p>
       <w:pPr>
-        <w:pStyle w:val="BodyText"/>
+        <w:pStyle w:val="Corpodetexto"/>
         <w:ind w:left="1440"/>
         <w:rPr>
           <w:lang w:val="pt-BR"/>
@@ -4459,36 +4491,7 @@
         <w:rPr>
           <w:lang w:val="pt-BR"/>
         </w:rPr>
-        <w:t>Apresentar os dados estatísticas de cada local solicitado.</w:t>
-      </w:r>
-    </w:p>
-    <w:p>
-      <w:pPr>
-        <w:pStyle w:val="InfoBlue"/>
-      </w:pPr>
-      <w:r>
-        <w:t>CSU006 –</w:t>
-      </w:r>
-      <w:r>
-        <w:t xml:space="preserve"> Dicas de Segurança</w:t>
-      </w:r>
-      <w:r>
-        <w:t xml:space="preserve"> </w:t>
-      </w:r>
-    </w:p>
-    <w:p>
-      <w:pPr>
-        <w:pStyle w:val="BodyText"/>
-        <w:ind w:left="1440"/>
-        <w:rPr>
-          <w:lang w:val="pt-BR"/>
-        </w:rPr>
-      </w:pPr>
-      <w:r>
-        <w:rPr>
-          <w:lang w:val="pt-BR"/>
-        </w:rPr>
-        <w:t>Apresentar várias dicas de segurança sobre cada tipo crime cometido.</w:t>
+        <w:t>Quando o usuário acessar o sistema e tem a opção de verifica as dicas de segurança sem a necessidade de estar logado.</w:t>
       </w:r>
     </w:p>
     <w:p>
@@ -4510,17 +4513,34 @@
           <w:numId w:val="0"/>
         </w:numPr>
         <w:ind w:left="1440"/>
-      </w:pPr>
-      <w:r>
-        <w:t>Alterar a localização afim de ver as ocorreências em outros locais.</w:t>
-      </w:r>
-      <w:r>
-        <w:t xml:space="preserve"> </w:t>
-      </w:r>
-    </w:p>
-    <w:p>
-      <w:pPr>
-        <w:pStyle w:val="BodyText"/>
+        <w:rPr>
+          <w:b w:val="0"/>
+        </w:rPr>
+      </w:pPr>
+      <w:r>
+        <w:rPr>
+          <w:b w:val="0"/>
+        </w:rPr>
+        <w:t xml:space="preserve">Quando o usuário estiver logado ele pode alterar sua localização, afim de verificar </w:t>
+      </w:r>
+      <w:proofErr w:type="gramStart"/>
+      <w:r>
+        <w:rPr>
+          <w:b w:val="0"/>
+        </w:rPr>
+        <w:t>outras localidade</w:t>
+      </w:r>
+      <w:proofErr w:type="gramEnd"/>
+      <w:r>
+        <w:rPr>
+          <w:b w:val="0"/>
+        </w:rPr>
+        <w:t xml:space="preserve"> e seus níveis de ocorrência.</w:t>
+      </w:r>
+    </w:p>
+    <w:p>
+      <w:pPr>
+        <w:pStyle w:val="Corpodetexto"/>
         <w:jc w:val="center"/>
         <w:rPr>
           <w:lang w:val="pt-BR"/>
@@ -4529,7 +4549,7 @@
     </w:p>
     <w:p>
       <w:pPr>
-        <w:pStyle w:val="Heading1"/>
+        <w:pStyle w:val="Ttulo1"/>
         <w:ind w:left="360" w:hanging="360"/>
         <w:rPr>
           <w:lang w:val="pt-BR"/>
@@ -4548,7 +4568,7 @@
     </w:p>
     <w:p>
       <w:pPr>
-        <w:pStyle w:val="Heading2"/>
+        <w:pStyle w:val="Ttulo2"/>
         <w:rPr>
           <w:lang w:val="pt-BR"/>
         </w:rPr>
@@ -4609,11 +4629,26 @@
       </w:r>
       <w:r>
         <w:rPr>
-          <w:b w:val="0"/>
           <w:snapToGrid/>
           <w:lang w:eastAsia="pt-BR"/>
         </w:rPr>
-        <w:t>A camada view é responsável pela interação do usuário com o sistema, nessa camada são realizados etapas como construção de interface de usuário e interação para as configuração das funcionalidades.</w:t>
+        <w:t xml:space="preserve">A camada view é responsável pela interação do usuário com o sistema, nessa camada são </w:t>
+      </w:r>
+      <w:proofErr w:type="gramStart"/>
+      <w:r>
+        <w:rPr>
+          <w:snapToGrid/>
+          <w:lang w:eastAsia="pt-BR"/>
+        </w:rPr>
+        <w:t>realizados</w:t>
+      </w:r>
+      <w:proofErr w:type="gramEnd"/>
+      <w:r>
+        <w:rPr>
+          <w:snapToGrid/>
+          <w:lang w:eastAsia="pt-BR"/>
+        </w:rPr>
+        <w:t xml:space="preserve"> etapas como construção de interface de usuário e interação para as configuração das funcionalidades.</w:t>
       </w:r>
     </w:p>
     <w:p>
@@ -4628,7 +4663,7 @@
     </w:p>
     <w:p>
       <w:pPr>
-        <w:pStyle w:val="BodyText"/>
+        <w:pStyle w:val="Corpodetexto"/>
         <w:numPr>
           <w:ilvl w:val="0"/>
           <w:numId w:val="28"/>
@@ -4667,7 +4702,23 @@
           <w:snapToGrid/>
           <w:lang w:val="pt-BR" w:eastAsia="pt-BR"/>
         </w:rPr>
-        <w:t>A camada model é responsável pelo armazenamento das classes mais atômicas do projeto, nessa camada são realizados ações como a execução básica dos sons e a execução complexa dos sons.</w:t>
+        <w:t xml:space="preserve">A camada model é responsável pelo armazenamento das classes mais atômicas do projeto, nessa camada são </w:t>
+      </w:r>
+      <w:proofErr w:type="gramStart"/>
+      <w:r>
+        <w:rPr>
+          <w:snapToGrid/>
+          <w:lang w:val="pt-BR" w:eastAsia="pt-BR"/>
+        </w:rPr>
+        <w:t>realizados</w:t>
+      </w:r>
+      <w:proofErr w:type="gramEnd"/>
+      <w:r>
+        <w:rPr>
+          <w:snapToGrid/>
+          <w:lang w:val="pt-BR" w:eastAsia="pt-BR"/>
+        </w:rPr>
+        <w:t xml:space="preserve"> ações como a execução básica dos sons e a execução complexa dos sons.</w:t>
       </w:r>
       <w:r>
         <w:rPr>
@@ -4719,7 +4770,7 @@
     </w:p>
     <w:p>
       <w:pPr>
-        <w:pStyle w:val="BodyText"/>
+        <w:pStyle w:val="Corpodetexto"/>
         <w:numPr>
           <w:ilvl w:val="0"/>
           <w:numId w:val="28"/>
@@ -4760,7 +4811,7 @@
     </w:p>
     <w:p>
       <w:pPr>
-        <w:pStyle w:val="BodyText"/>
+        <w:pStyle w:val="Corpodetexto"/>
         <w:numPr>
           <w:ilvl w:val="0"/>
           <w:numId w:val="28"/>
@@ -4801,7 +4852,7 @@
     </w:p>
     <w:p>
       <w:pPr>
-        <w:pStyle w:val="BodyText"/>
+        <w:pStyle w:val="Corpodetexto"/>
         <w:ind w:left="0"/>
         <w:jc w:val="both"/>
         <w:rPr>
@@ -4811,7 +4862,7 @@
     </w:p>
     <w:p>
       <w:pPr>
-        <w:pStyle w:val="Heading2"/>
+        <w:pStyle w:val="Ttulo2"/>
         <w:rPr>
           <w:lang w:val="pt-BR"/>
         </w:rPr>
@@ -4893,7 +4944,7 @@
     </w:p>
     <w:p>
       <w:pPr>
-        <w:pStyle w:val="BodyText"/>
+        <w:pStyle w:val="Corpodetexto"/>
         <w:jc w:val="center"/>
         <w:rPr>
           <w:b/>
@@ -4924,7 +4975,7 @@
     </w:p>
     <w:p>
       <w:pPr>
-        <w:pStyle w:val="BodyText"/>
+        <w:pStyle w:val="Corpodetexto"/>
         <w:jc w:val="center"/>
         <w:rPr>
           <w:lang w:val="pt-BR"/>
@@ -4933,7 +4984,7 @@
     </w:p>
     <w:p>
       <w:pPr>
-        <w:pStyle w:val="Heading2"/>
+        <w:pStyle w:val="Ttulo2"/>
         <w:rPr>
           <w:lang w:val="pt-BR"/>
         </w:rPr>
@@ -5007,7 +5058,7 @@
     </w:p>
     <w:p>
       <w:pPr>
-        <w:pStyle w:val="BodyText"/>
+        <w:pStyle w:val="Corpodetexto"/>
         <w:ind w:left="0"/>
         <w:rPr>
           <w:lang w:val="pt-BR"/>
@@ -5016,7 +5067,7 @@
     </w:p>
     <w:p>
       <w:pPr>
-        <w:pStyle w:val="BodyText"/>
+        <w:pStyle w:val="Corpodetexto"/>
         <w:jc w:val="center"/>
         <w:rPr>
           <w:b/>
@@ -5089,15 +5140,15 @@
     </w:p>
     <w:p>
       <w:pPr>
-        <w:pStyle w:val="BodyText"/>
-        <w:rPr>
-          <w:lang w:val="pt-BR"/>
-        </w:rPr>
-      </w:pPr>
-    </w:p>
-    <w:p>
-      <w:pPr>
-        <w:pStyle w:val="Heading1"/>
+        <w:pStyle w:val="Corpodetexto"/>
+        <w:rPr>
+          <w:lang w:val="pt-BR"/>
+        </w:rPr>
+      </w:pPr>
+    </w:p>
+    <w:p>
+      <w:pPr>
+        <w:pStyle w:val="Ttulo1"/>
         <w:ind w:left="360" w:hanging="360"/>
         <w:rPr>
           <w:lang w:val="pt-BR"/>
@@ -5125,15 +5176,15 @@
     </w:p>
     <w:p>
       <w:pPr>
-        <w:pStyle w:val="BodyText"/>
-        <w:rPr>
-          <w:lang w:val="pt-BR"/>
-        </w:rPr>
-      </w:pPr>
-    </w:p>
-    <w:p>
-      <w:pPr>
-        <w:pStyle w:val="Heading1"/>
+        <w:pStyle w:val="Corpodetexto"/>
+        <w:rPr>
+          <w:lang w:val="pt-BR"/>
+        </w:rPr>
+      </w:pPr>
+    </w:p>
+    <w:p>
+      <w:pPr>
+        <w:pStyle w:val="Ttulo1"/>
         <w:ind w:left="360" w:hanging="360"/>
         <w:rPr>
           <w:lang w:val="pt-BR"/>
@@ -5210,7 +5261,7 @@
     </w:p>
     <w:p>
       <w:pPr>
-        <w:pStyle w:val="BodyText"/>
+        <w:pStyle w:val="Corpodetexto"/>
         <w:ind w:left="0"/>
         <w:rPr>
           <w:lang w:val="pt-BR"/>
@@ -5219,7 +5270,7 @@
     </w:p>
     <w:p>
       <w:pPr>
-        <w:pStyle w:val="BodyText"/>
+        <w:pStyle w:val="Corpodetexto"/>
         <w:jc w:val="center"/>
         <w:rPr>
           <w:b/>
@@ -5250,7 +5301,7 @@
     </w:p>
     <w:p>
       <w:pPr>
-        <w:pStyle w:val="BodyText"/>
+        <w:pStyle w:val="Corpodetexto"/>
         <w:ind w:left="0"/>
         <w:rPr>
           <w:sz w:val="16"/>
@@ -5260,7 +5311,7 @@
     </w:p>
     <w:p>
       <w:pPr>
-        <w:pStyle w:val="Heading1"/>
+        <w:pStyle w:val="Ttulo1"/>
         <w:ind w:left="360" w:hanging="360"/>
         <w:rPr>
           <w:lang w:val="pt-BR"/>
@@ -5292,7 +5343,7 @@
     </w:p>
     <w:p>
       <w:pPr>
-        <w:pStyle w:val="BodyText"/>
+        <w:pStyle w:val="Corpodetexto"/>
         <w:ind w:left="0"/>
         <w:rPr>
           <w:lang w:val="pt-BR"/>
@@ -5350,7 +5401,7 @@
     </w:p>
     <w:p>
       <w:pPr>
-        <w:pStyle w:val="BodyText"/>
+        <w:pStyle w:val="Corpodetexto"/>
         <w:jc w:val="center"/>
         <w:rPr>
           <w:b/>
@@ -5388,7 +5439,7 @@
     </w:p>
     <w:p>
       <w:pPr>
-        <w:pStyle w:val="BodyText"/>
+        <w:pStyle w:val="Corpodetexto"/>
         <w:ind w:left="0"/>
         <w:rPr>
           <w:sz w:val="16"/>
@@ -5398,7 +5449,7 @@
     </w:p>
     <w:p>
       <w:pPr>
-        <w:pStyle w:val="Heading1"/>
+        <w:pStyle w:val="Ttulo1"/>
         <w:ind w:left="360" w:hanging="360"/>
         <w:rPr>
           <w:lang w:val="pt-BR"/>
@@ -5422,7 +5473,7 @@
     </w:p>
     <w:p>
       <w:pPr>
-        <w:pStyle w:val="BodyText"/>
+        <w:pStyle w:val="Corpodetexto"/>
         <w:ind w:firstLine="720"/>
         <w:rPr>
           <w:lang w:val="pt-BR"/>
@@ -5437,7 +5488,7 @@
     </w:p>
     <w:p>
       <w:pPr>
-        <w:pStyle w:val="Heading1"/>
+        <w:pStyle w:val="Ttulo1"/>
         <w:ind w:left="360" w:hanging="360"/>
         <w:rPr>
           <w:lang w:val="pt-BR"/>
@@ -5454,7 +5505,7 @@
     </w:p>
     <w:p>
       <w:pPr>
-        <w:pStyle w:val="BodyText"/>
+        <w:pStyle w:val="Corpodetexto"/>
         <w:jc w:val="both"/>
         <w:rPr>
           <w:lang w:val="pt-BR"/>
@@ -5551,7 +5602,7 @@
     </w:p>
     <w:p>
       <w:pPr>
-        <w:pStyle w:val="BodyText"/>
+        <w:pStyle w:val="Corpodetexto"/>
         <w:jc w:val="both"/>
         <w:rPr>
           <w:lang w:val="pt-BR"/>
@@ -5609,7 +5660,7 @@
     </w:p>
     <w:p>
       <w:pPr>
-        <w:pStyle w:val="BodyText"/>
+        <w:pStyle w:val="Corpodetexto"/>
         <w:jc w:val="center"/>
         <w:rPr>
           <w:b/>
@@ -5640,7 +5691,7 @@
     </w:p>
     <w:p>
       <w:pPr>
-        <w:pStyle w:val="BodyText"/>
+        <w:pStyle w:val="Corpodetexto"/>
         <w:jc w:val="center"/>
         <w:rPr>
           <w:lang w:val="pt-BR"/>
@@ -5649,7 +5700,7 @@
     </w:p>
     <w:p>
       <w:pPr>
-        <w:pStyle w:val="BodyText"/>
+        <w:pStyle w:val="Corpodetexto"/>
         <w:jc w:val="center"/>
         <w:rPr>
           <w:lang w:val="pt-BR"/>
@@ -5812,28 +5863,28 @@
           </w:r>
           <w:r>
             <w:rPr>
-              <w:rStyle w:val="PageNumber"/>
+              <w:rStyle w:val="Nmerodepgina"/>
               <w:lang w:val="pt-BR"/>
             </w:rPr>
             <w:fldChar w:fldCharType="begin"/>
           </w:r>
           <w:r>
             <w:rPr>
-              <w:rStyle w:val="PageNumber"/>
+              <w:rStyle w:val="Nmerodepgina"/>
               <w:lang w:val="pt-BR"/>
             </w:rPr>
             <w:instrText xml:space="preserve"> PAGE </w:instrText>
           </w:r>
           <w:r>
             <w:rPr>
-              <w:rStyle w:val="PageNumber"/>
+              <w:rStyle w:val="Nmerodepgina"/>
               <w:lang w:val="pt-BR"/>
             </w:rPr>
             <w:fldChar w:fldCharType="separate"/>
           </w:r>
           <w:r>
             <w:rPr>
-              <w:rStyle w:val="PageNumber"/>
+              <w:rStyle w:val="Nmerodepgina"/>
               <w:noProof/>
               <w:lang w:val="pt-BR"/>
             </w:rPr>
@@ -5841,49 +5892,49 @@
           </w:r>
           <w:r>
             <w:rPr>
-              <w:rStyle w:val="PageNumber"/>
+              <w:rStyle w:val="Nmerodepgina"/>
               <w:lang w:val="pt-BR"/>
             </w:rPr>
             <w:fldChar w:fldCharType="end"/>
           </w:r>
           <w:r>
             <w:rPr>
-              <w:rStyle w:val="PageNumber"/>
+              <w:rStyle w:val="Nmerodepgina"/>
               <w:lang w:val="pt-BR"/>
             </w:rPr>
             <w:t xml:space="preserve"> de </w:t>
           </w:r>
           <w:r>
             <w:rPr>
-              <w:rStyle w:val="PageNumber"/>
+              <w:rStyle w:val="Nmerodepgina"/>
               <w:noProof/>
             </w:rPr>
             <w:fldChar w:fldCharType="begin"/>
           </w:r>
           <w:r>
             <w:rPr>
-              <w:rStyle w:val="PageNumber"/>
+              <w:rStyle w:val="Nmerodepgina"/>
               <w:noProof/>
             </w:rPr>
             <w:instrText xml:space="preserve"> NUMPAGES  \* MERGEFORMAT </w:instrText>
           </w:r>
           <w:r>
             <w:rPr>
-              <w:rStyle w:val="PageNumber"/>
+              <w:rStyle w:val="Nmerodepgina"/>
               <w:noProof/>
             </w:rPr>
             <w:fldChar w:fldCharType="separate"/>
           </w:r>
           <w:r>
             <w:rPr>
-              <w:rStyle w:val="PageNumber"/>
+              <w:rStyle w:val="Nmerodepgina"/>
               <w:noProof/>
             </w:rPr>
             <w:t>6</w:t>
           </w:r>
           <w:r>
             <w:rPr>
-              <w:rStyle w:val="PageNumber"/>
+              <w:rStyle w:val="Nmerodepgina"/>
               <w:noProof/>
             </w:rPr>
             <w:fldChar w:fldCharType="end"/>
@@ -5894,7 +5945,7 @@
   </w:tbl>
   <w:p>
     <w:pPr>
-      <w:pStyle w:val="Footer"/>
+      <w:pStyle w:val="Rodap"/>
     </w:pPr>
   </w:p>
 </w:ftr>
@@ -5997,7 +6048,7 @@
   </w:p>
   <w:p>
     <w:pPr>
-      <w:pStyle w:val="Header"/>
+      <w:pStyle w:val="Cabealho"/>
     </w:pPr>
   </w:p>
 </w:hdr>
@@ -6046,11 +6097,19 @@
             </w:rPr>
             <w:t xml:space="preserve">Sistema </w:t>
           </w:r>
+          <w:proofErr w:type="spellStart"/>
           <w:r>
             <w:rPr>
               <w:lang w:val="pt-BR"/>
             </w:rPr>
-            <w:t>pre-Crime</w:t>
+            <w:t>pre</w:t>
+          </w:r>
+          <w:proofErr w:type="spellEnd"/>
+          <w:r>
+            <w:rPr>
+              <w:lang w:val="pt-BR"/>
+            </w:rPr>
+            <w:t>-Crime</w:t>
           </w:r>
         </w:p>
       </w:tc>
@@ -6221,7 +6280,7 @@
   </w:tbl>
   <w:p>
     <w:pPr>
-      <w:pStyle w:val="Header"/>
+      <w:pStyle w:val="Cabealho"/>
     </w:pPr>
   </w:p>
 </w:hdr>
@@ -6236,63 +6295,63 @@
     <w:lvl w:ilvl="0">
       <w:start w:val="1"/>
       <w:numFmt w:val="decimal"/>
-      <w:pStyle w:val="Heading1"/>
+      <w:pStyle w:val="Ttulo1"/>
       <w:lvlText w:val="%1."/>
       <w:lvlJc w:val="left"/>
     </w:lvl>
     <w:lvl w:ilvl="1">
       <w:start w:val="1"/>
       <w:numFmt w:val="decimal"/>
-      <w:pStyle w:val="Heading2"/>
+      <w:pStyle w:val="Ttulo2"/>
       <w:lvlText w:val="%1.%2"/>
       <w:lvlJc w:val="left"/>
     </w:lvl>
     <w:lvl w:ilvl="2">
       <w:start w:val="1"/>
       <w:numFmt w:val="decimal"/>
-      <w:pStyle w:val="Heading3"/>
+      <w:pStyle w:val="Ttulo3"/>
       <w:lvlText w:val="%1.%2.%3"/>
       <w:lvlJc w:val="left"/>
     </w:lvl>
     <w:lvl w:ilvl="3">
       <w:start w:val="1"/>
       <w:numFmt w:val="decimal"/>
-      <w:pStyle w:val="Heading4"/>
+      <w:pStyle w:val="Ttulo4"/>
       <w:lvlText w:val="%1.%2.%3.%4"/>
       <w:lvlJc w:val="left"/>
     </w:lvl>
     <w:lvl w:ilvl="4">
       <w:start w:val="1"/>
       <w:numFmt w:val="decimal"/>
-      <w:pStyle w:val="Heading5"/>
+      <w:pStyle w:val="Ttulo5"/>
       <w:lvlText w:val="%1.%2.%3.%4.%5"/>
       <w:lvlJc w:val="left"/>
     </w:lvl>
     <w:lvl w:ilvl="5">
       <w:start w:val="1"/>
       <w:numFmt w:val="decimal"/>
-      <w:pStyle w:val="Heading6"/>
+      <w:pStyle w:val="Ttulo6"/>
       <w:lvlText w:val="%1.%2.%3.%4.%5.%6"/>
       <w:lvlJc w:val="left"/>
     </w:lvl>
     <w:lvl w:ilvl="6">
       <w:start w:val="1"/>
       <w:numFmt w:val="decimal"/>
-      <w:pStyle w:val="Heading7"/>
+      <w:pStyle w:val="Ttulo7"/>
       <w:lvlText w:val="%1.%2.%3.%4.%5.%6.%7"/>
       <w:lvlJc w:val="left"/>
     </w:lvl>
     <w:lvl w:ilvl="7">
       <w:start w:val="1"/>
       <w:numFmt w:val="decimal"/>
-      <w:pStyle w:val="Heading8"/>
+      <w:pStyle w:val="Ttulo8"/>
       <w:lvlText w:val="%1.%2.%3.%4.%5.%6.%7.%8"/>
       <w:lvlJc w:val="left"/>
     </w:lvl>
     <w:lvl w:ilvl="8">
       <w:start w:val="1"/>
       <w:numFmt w:val="decimal"/>
-      <w:pStyle w:val="Heading9"/>
+      <w:pStyle w:val="Ttulo9"/>
       <w:lvlText w:val="%1.%2.%3.%4.%5.%6.%7.%8.%9"/>
       <w:lvlJc w:val="left"/>
     </w:lvl>
@@ -7463,8 +7522,8 @@
   <w:abstractNum w:abstractNumId="17" w15:restartNumberingAfterBreak="0">
     <w:nsid w:val="49E21CEF"/>
     <w:multiLevelType w:val="hybridMultilevel"/>
-    <w:tmpl w:val="DC404472"/>
-    <w:lvl w:ilvl="0" w:tplc="53184B28">
+    <w:tmpl w:val="F0E06F80"/>
+    <w:lvl w:ilvl="0" w:tplc="F2929668">
       <w:start w:val="1"/>
       <w:numFmt w:val="bullet"/>
       <w:pStyle w:val="InfoBlue"/>
@@ -9208,7 +9267,7 @@
       <w:lang w:val="en-US" w:eastAsia="en-US"/>
     </w:rPr>
   </w:style>
-  <w:style w:type="paragraph" w:styleId="Heading1">
+  <w:style w:type="paragraph" w:styleId="Ttulo1">
     <w:name w:val="heading 1"/>
     <w:basedOn w:val="Normal"/>
     <w:next w:val="Normal"/>
@@ -9230,9 +9289,9 @@
       <w:szCs w:val="24"/>
     </w:rPr>
   </w:style>
-  <w:style w:type="paragraph" w:styleId="Heading2">
+  <w:style w:type="paragraph" w:styleId="Ttulo2">
     <w:name w:val="heading 2"/>
-    <w:basedOn w:val="Heading1"/>
+    <w:basedOn w:val="Ttulo1"/>
     <w:next w:val="Normal"/>
     <w:qFormat/>
     <w:rsid w:val="00641511"/>
@@ -9247,9 +9306,9 @@
       <w:szCs w:val="20"/>
     </w:rPr>
   </w:style>
-  <w:style w:type="paragraph" w:styleId="Heading3">
+  <w:style w:type="paragraph" w:styleId="Ttulo3">
     <w:name w:val="heading 3"/>
-    <w:basedOn w:val="Heading1"/>
+    <w:basedOn w:val="Ttulo1"/>
     <w:next w:val="Normal"/>
     <w:qFormat/>
     <w:rsid w:val="00641511"/>
@@ -9268,9 +9327,9 @@
       <w:szCs w:val="20"/>
     </w:rPr>
   </w:style>
-  <w:style w:type="paragraph" w:styleId="Heading4">
+  <w:style w:type="paragraph" w:styleId="Ttulo4">
     <w:name w:val="heading 4"/>
-    <w:basedOn w:val="Heading1"/>
+    <w:basedOn w:val="Ttulo1"/>
     <w:next w:val="Normal"/>
     <w:qFormat/>
     <w:rsid w:val="00641511"/>
@@ -9287,7 +9346,7 @@
       <w:szCs w:val="20"/>
     </w:rPr>
   </w:style>
-  <w:style w:type="paragraph" w:styleId="Heading5">
+  <w:style w:type="paragraph" w:styleId="Ttulo5">
     <w:name w:val="heading 5"/>
     <w:basedOn w:val="Normal"/>
     <w:next w:val="Normal"/>
@@ -9307,7 +9366,7 @@
       <w:szCs w:val="22"/>
     </w:rPr>
   </w:style>
-  <w:style w:type="paragraph" w:styleId="Heading6">
+  <w:style w:type="paragraph" w:styleId="Ttulo6">
     <w:name w:val="heading 6"/>
     <w:basedOn w:val="Normal"/>
     <w:next w:val="Normal"/>
@@ -9329,7 +9388,7 @@
       <w:szCs w:val="22"/>
     </w:rPr>
   </w:style>
-  <w:style w:type="paragraph" w:styleId="Heading7">
+  <w:style w:type="paragraph" w:styleId="Ttulo7">
     <w:name w:val="heading 7"/>
     <w:basedOn w:val="Normal"/>
     <w:next w:val="Normal"/>
@@ -9345,7 +9404,7 @@
       <w:outlineLvl w:val="6"/>
     </w:pPr>
   </w:style>
-  <w:style w:type="paragraph" w:styleId="Heading8">
+  <w:style w:type="paragraph" w:styleId="Ttulo8">
     <w:name w:val="heading 8"/>
     <w:basedOn w:val="Normal"/>
     <w:next w:val="Normal"/>
@@ -9365,7 +9424,7 @@
       <w:iCs/>
     </w:rPr>
   </w:style>
-  <w:style w:type="paragraph" w:styleId="Heading9">
+  <w:style w:type="paragraph" w:styleId="Ttulo9">
     <w:name w:val="heading 9"/>
     <w:basedOn w:val="Normal"/>
     <w:next w:val="Normal"/>
@@ -9389,13 +9448,13 @@
       <w:szCs w:val="18"/>
     </w:rPr>
   </w:style>
-  <w:style w:type="character" w:default="1" w:styleId="DefaultParagraphFont">
+  <w:style w:type="character" w:default="1" w:styleId="Fontepargpadro">
     <w:name w:val="Default Paragraph Font"/>
     <w:uiPriority w:val="1"/>
     <w:semiHidden/>
     <w:unhideWhenUsed/>
   </w:style>
-  <w:style w:type="table" w:default="1" w:styleId="TableNormal">
+  <w:style w:type="table" w:default="1" w:styleId="Tabelanormal">
     <w:name w:val="Normal Table"/>
     <w:uiPriority w:val="99"/>
     <w:semiHidden/>
@@ -9410,7 +9469,7 @@
       </w:tblCellMar>
     </w:tblPr>
   </w:style>
-  <w:style w:type="numbering" w:default="1" w:styleId="NoList">
+  <w:style w:type="numbering" w:default="1" w:styleId="Semlista">
     <w:name w:val="No List"/>
     <w:uiPriority w:val="99"/>
     <w:semiHidden/>
@@ -9430,7 +9489,7 @@
       <w:lang w:val="en-AU"/>
     </w:rPr>
   </w:style>
-  <w:style w:type="paragraph" w:styleId="Title">
+  <w:style w:type="paragraph" w:styleId="Ttulo">
     <w:name w:val="Title"/>
     <w:basedOn w:val="Normal"/>
     <w:next w:val="Normal"/>
@@ -9448,7 +9507,7 @@
       <w:szCs w:val="36"/>
     </w:rPr>
   </w:style>
-  <w:style w:type="paragraph" w:styleId="Subtitle">
+  <w:style w:type="paragraph" w:styleId="Subttulo">
     <w:name w:val="Subtitle"/>
     <w:basedOn w:val="Normal"/>
     <w:qFormat/>
@@ -9466,7 +9525,7 @@
       <w:lang w:val="en-AU"/>
     </w:rPr>
   </w:style>
-  <w:style w:type="paragraph" w:styleId="NormalIndent">
+  <w:style w:type="paragraph" w:styleId="Recuonormal">
     <w:name w:val="Normal Indent"/>
     <w:basedOn w:val="Normal"/>
     <w:semiHidden/>
@@ -9475,7 +9534,7 @@
       <w:ind w:left="900" w:hanging="900"/>
     </w:pPr>
   </w:style>
-  <w:style w:type="paragraph" w:styleId="TOC1">
+  <w:style w:type="paragraph" w:styleId="Sumrio1">
     <w:name w:val="toc 1"/>
     <w:basedOn w:val="Normal"/>
     <w:next w:val="Normal"/>
@@ -9491,7 +9550,7 @@
       <w:ind w:right="720"/>
     </w:pPr>
   </w:style>
-  <w:style w:type="paragraph" w:styleId="TOC2">
+  <w:style w:type="paragraph" w:styleId="Sumrio2">
     <w:name w:val="toc 2"/>
     <w:basedOn w:val="Normal"/>
     <w:next w:val="Normal"/>
@@ -9506,7 +9565,7 @@
       <w:ind w:left="431" w:right="720"/>
     </w:pPr>
   </w:style>
-  <w:style w:type="paragraph" w:styleId="TOC3">
+  <w:style w:type="paragraph" w:styleId="Sumrio3">
     <w:name w:val="toc 3"/>
     <w:basedOn w:val="Normal"/>
     <w:next w:val="Normal"/>
@@ -9521,7 +9580,7 @@
       <w:ind w:left="864"/>
     </w:pPr>
   </w:style>
-  <w:style w:type="paragraph" w:styleId="Header">
+  <w:style w:type="paragraph" w:styleId="Cabealho">
     <w:name w:val="header"/>
     <w:basedOn w:val="Normal"/>
     <w:semiHidden/>
@@ -9533,7 +9592,7 @@
       </w:tabs>
     </w:pPr>
   </w:style>
-  <w:style w:type="paragraph" w:styleId="Footer">
+  <w:style w:type="paragraph" w:styleId="Rodap">
     <w:name w:val="footer"/>
     <w:basedOn w:val="Normal"/>
     <w:semiHidden/>
@@ -9545,9 +9604,9 @@
       </w:tabs>
     </w:pPr>
   </w:style>
-  <w:style w:type="character" w:styleId="PageNumber">
+  <w:style w:type="character" w:styleId="Nmerodepgina">
     <w:name w:val="page number"/>
-    <w:basedOn w:val="DefaultParagraphFont"/>
+    <w:basedOn w:val="Fontepargpadro"/>
     <w:semiHidden/>
     <w:rsid w:val="00641511"/>
   </w:style>
@@ -9580,10 +9639,10 @@
       <w:spacing w:after="120"/>
     </w:pPr>
   </w:style>
-  <w:style w:type="paragraph" w:styleId="BodyText">
+  <w:style w:type="paragraph" w:styleId="Corpodetexto">
     <w:name w:val="Body Text"/>
     <w:basedOn w:val="Normal"/>
-    <w:link w:val="BodyTextChar"/>
+    <w:link w:val="CorpodetextoChar"/>
     <w:semiHidden/>
     <w:rsid w:val="00641511"/>
     <w:pPr>
@@ -9592,7 +9651,7 @@
       <w:ind w:left="720"/>
     </w:pPr>
   </w:style>
-  <w:style w:type="paragraph" w:styleId="DocumentMap">
+  <w:style w:type="paragraph" w:styleId="MapadoDocumento">
     <w:name w:val="Document Map"/>
     <w:basedOn w:val="Normal"/>
     <w:semiHidden/>
@@ -9601,7 +9660,7 @@
       <w:shd w:val="clear" w:color="auto" w:fill="000080"/>
     </w:pPr>
   </w:style>
-  <w:style w:type="character" w:styleId="FootnoteReference">
+  <w:style w:type="character" w:styleId="Refdenotaderodap">
     <w:name w:val="footnote reference"/>
     <w:semiHidden/>
     <w:rsid w:val="00641511"/>
@@ -9611,7 +9670,7 @@
       <w:vertAlign w:val="superscript"/>
     </w:rPr>
   </w:style>
-  <w:style w:type="paragraph" w:styleId="FootnoteText">
+  <w:style w:type="paragraph" w:styleId="Textodenotaderodap">
     <w:name w:val="footnote text"/>
     <w:basedOn w:val="Normal"/>
     <w:semiHidden/>
@@ -9676,7 +9735,7 @@
       <w:jc w:val="both"/>
     </w:pPr>
   </w:style>
-  <w:style w:type="paragraph" w:styleId="TOC4">
+  <w:style w:type="paragraph" w:styleId="Sumrio4">
     <w:name w:val="toc 4"/>
     <w:basedOn w:val="Normal"/>
     <w:next w:val="Normal"/>
@@ -9687,7 +9746,7 @@
       <w:ind w:left="600"/>
     </w:pPr>
   </w:style>
-  <w:style w:type="paragraph" w:styleId="TOC5">
+  <w:style w:type="paragraph" w:styleId="Sumrio5">
     <w:name w:val="toc 5"/>
     <w:basedOn w:val="Normal"/>
     <w:next w:val="Normal"/>
@@ -9698,7 +9757,7 @@
       <w:ind w:left="800"/>
     </w:pPr>
   </w:style>
-  <w:style w:type="paragraph" w:styleId="TOC6">
+  <w:style w:type="paragraph" w:styleId="Sumrio6">
     <w:name w:val="toc 6"/>
     <w:basedOn w:val="Normal"/>
     <w:next w:val="Normal"/>
@@ -9709,7 +9768,7 @@
       <w:ind w:left="1000"/>
     </w:pPr>
   </w:style>
-  <w:style w:type="paragraph" w:styleId="TOC7">
+  <w:style w:type="paragraph" w:styleId="Sumrio7">
     <w:name w:val="toc 7"/>
     <w:basedOn w:val="Normal"/>
     <w:next w:val="Normal"/>
@@ -9720,7 +9779,7 @@
       <w:ind w:left="1200"/>
     </w:pPr>
   </w:style>
-  <w:style w:type="paragraph" w:styleId="TOC8">
+  <w:style w:type="paragraph" w:styleId="Sumrio8">
     <w:name w:val="toc 8"/>
     <w:basedOn w:val="Normal"/>
     <w:next w:val="Normal"/>
@@ -9731,7 +9790,7 @@
       <w:ind w:left="1400"/>
     </w:pPr>
   </w:style>
-  <w:style w:type="paragraph" w:styleId="TOC9">
+  <w:style w:type="paragraph" w:styleId="Sumrio9">
     <w:name w:val="toc 9"/>
     <w:basedOn w:val="Normal"/>
     <w:next w:val="Normal"/>
@@ -9742,7 +9801,7 @@
       <w:ind w:left="1600"/>
     </w:pPr>
   </w:style>
-  <w:style w:type="paragraph" w:styleId="BodyTextIndent">
+  <w:style w:type="paragraph" w:styleId="Recuodecorpodetexto">
     <w:name w:val="Body Text Indent"/>
     <w:basedOn w:val="Normal"/>
     <w:semiHidden/>
@@ -9787,9 +9846,9 @@
   <w:style w:type="paragraph" w:customStyle="1" w:styleId="InfoBlue">
     <w:name w:val="InfoBlue"/>
     <w:basedOn w:val="Normal"/>
-    <w:next w:val="BodyText"/>
+    <w:next w:val="Corpodetexto"/>
     <w:autoRedefine/>
-    <w:rsid w:val="004D5609"/>
+    <w:rsid w:val="007F7259"/>
     <w:pPr>
       <w:numPr>
         <w:numId w:val="27"/>
@@ -9812,7 +9871,7 @@
       <w:u w:val="single"/>
     </w:rPr>
   </w:style>
-  <w:style w:type="character" w:styleId="Strong">
+  <w:style w:type="character" w:styleId="Forte">
     <w:name w:val="Strong"/>
     <w:qFormat/>
     <w:rsid w:val="00641511"/>
@@ -9821,7 +9880,7 @@
       <w:bCs/>
     </w:rPr>
   </w:style>
-  <w:style w:type="character" w:styleId="FollowedHyperlink">
+  <w:style w:type="character" w:styleId="HiperlinkVisitado">
     <w:name w:val="FollowedHyperlink"/>
     <w:semiHidden/>
     <w:rsid w:val="00641511"/>
@@ -9832,7 +9891,7 @@
   </w:style>
   <w:style w:type="character" w:customStyle="1" w:styleId="tw4winNone">
     <w:name w:val="tw4winNone"/>
-    <w:basedOn w:val="DefaultParagraphFont"/>
+    <w:basedOn w:val="Fontepargpadro"/>
     <w:rsid w:val="00641511"/>
   </w:style>
   <w:style w:type="character" w:customStyle="1" w:styleId="tw4winExternal">
@@ -9909,10 +9968,10 @@
       <w:color w:val="800000"/>
     </w:rPr>
   </w:style>
-  <w:style w:type="paragraph" w:styleId="BalloonText">
+  <w:style w:type="paragraph" w:styleId="Textodebalo">
     <w:name w:val="Balloon Text"/>
     <w:basedOn w:val="Normal"/>
-    <w:link w:val="BalloonTextChar"/>
+    <w:link w:val="TextodebaloChar"/>
     <w:uiPriority w:val="99"/>
     <w:semiHidden/>
     <w:unhideWhenUsed/>
@@ -9926,9 +9985,9 @@
       <w:szCs w:val="16"/>
     </w:rPr>
   </w:style>
-  <w:style w:type="character" w:customStyle="1" w:styleId="BalloonTextChar">
-    <w:name w:val="Balloon Text Char"/>
-    <w:link w:val="BalloonText"/>
+  <w:style w:type="character" w:customStyle="1" w:styleId="TextodebaloChar">
+    <w:name w:val="Texto de balão Char"/>
+    <w:link w:val="Textodebalo"/>
     <w:uiPriority w:val="99"/>
     <w:semiHidden/>
     <w:rsid w:val="003E13DD"/>
@@ -9960,9 +10019,9 @@
       <w:lang w:val="pt-BR" w:eastAsia="pt-BR"/>
     </w:rPr>
   </w:style>
-  <w:style w:type="paragraph" w:styleId="TOCHeading">
+  <w:style w:type="paragraph" w:styleId="CabealhodoSumrio">
     <w:name w:val="TOC Heading"/>
-    <w:basedOn w:val="Heading1"/>
+    <w:basedOn w:val="Ttulo1"/>
     <w:next w:val="Normal"/>
     <w:uiPriority w:val="39"/>
     <w:semiHidden/>
@@ -9989,10 +10048,10 @@
       <w:lang w:val="pt-BR"/>
     </w:rPr>
   </w:style>
-  <w:style w:type="character" w:customStyle="1" w:styleId="BodyTextChar">
-    <w:name w:val="Body Text Char"/>
-    <w:basedOn w:val="DefaultParagraphFont"/>
-    <w:link w:val="BodyText"/>
+  <w:style w:type="character" w:customStyle="1" w:styleId="CorpodetextoChar">
+    <w:name w:val="Corpo de texto Char"/>
+    <w:basedOn w:val="Fontepargpadro"/>
+    <w:link w:val="Corpodetexto"/>
     <w:semiHidden/>
     <w:rsid w:val="004D5609"/>
     <w:rPr>
@@ -10291,7 +10350,7 @@
 </file>
 
 <file path=customXml/itemProps1.xml><?xml version="1.0" encoding="utf-8"?>
-<ds:datastoreItem xmlns:ds="http://schemas.openxmlformats.org/officeDocument/2006/customXml" ds:itemID="{29710717-2FD6-4797-BBC1-775A45A786B1}">
+<ds:datastoreItem xmlns:ds="http://schemas.openxmlformats.org/officeDocument/2006/customXml" ds:itemID="{C6E49195-0D5F-45EE-9825-3E882EDB2C59}">
   <ds:schemaRefs>
     <ds:schemaRef ds:uri="http://schemas.openxmlformats.org/officeDocument/2006/bibliography"/>
   </ds:schemaRefs>

</xml_diff>

<commit_message>
correcao dos diagramas e do documento de arquitetura referente a segunda entrega
</commit_message>
<xml_diff>
--- a/09-  arquitetura/Documento de Arquitetura de Software.docx
+++ b/09-  arquitetura/Documento de Arquitetura de Software.docx
@@ -14,7 +14,19 @@
         <w:rPr>
           <w:lang w:val="pt-BR"/>
         </w:rPr>
-        <w:t>Sistema Pre-Crime</w:t>
+        <w:t>Sistema Pr</w:t>
+      </w:r>
+      <w:r>
+        <w:rPr>
+          <w:lang w:val="pt-BR"/>
+        </w:rPr>
+        <w:t>é</w:t>
+      </w:r>
+      <w:r>
+        <w:rPr>
+          <w:lang w:val="pt-BR"/>
+        </w:rPr>
+        <w:t>-Crime</w:t>
       </w:r>
     </w:p>
     <w:p>
@@ -319,8 +331,6 @@
           <w:lang w:val="pt-BR"/>
         </w:rPr>
       </w:pPr>
-      <w:bookmarkStart w:id="0" w:name="_GoBack"/>
-      <w:bookmarkEnd w:id="0"/>
     </w:p>
     <w:p>
       <w:pPr>
@@ -532,25 +542,7 @@
               <w:rPr>
                 <w:lang w:val="pt-BR"/>
               </w:rPr>
-              <w:t>10/0</w:t>
-            </w:r>
-            <w:r>
-              <w:rPr>
-                <w:lang w:val="pt-BR"/>
-              </w:rPr>
-              <w:t>7</w:t>
-            </w:r>
-            <w:r>
-              <w:rPr>
-                <w:lang w:val="pt-BR"/>
-              </w:rPr>
-              <w:t>/20</w:t>
-            </w:r>
-            <w:r>
-              <w:rPr>
-                <w:lang w:val="pt-BR"/>
-              </w:rPr>
-              <w:t>18</w:t>
+              <w:t>10/07/2018</w:t>
             </w:r>
           </w:p>
         </w:tc>
@@ -635,13 +627,7 @@
               <w:rPr>
                 <w:lang w:val="pt-BR"/>
               </w:rPr>
-              <w:t>Paulo Vitor e</w:t>
-            </w:r>
-            <w:r>
-              <w:rPr>
-                <w:lang w:val="pt-BR"/>
-              </w:rPr>
-              <w:t xml:space="preserve"> Bruno Gois</w:t>
+              <w:t>Paulo Vitor e Bruno Gois</w:t>
             </w:r>
           </w:p>
         </w:tc>
@@ -2872,18 +2858,18 @@
           <w:lang w:val="pt-BR"/>
         </w:rPr>
       </w:pPr>
-      <w:bookmarkStart w:id="1" w:name="_Toc456598586"/>
-      <w:bookmarkStart w:id="2" w:name="_Toc18206175"/>
-      <w:bookmarkStart w:id="3" w:name="_Toc361651315"/>
+      <w:bookmarkStart w:id="0" w:name="_Toc456598586"/>
+      <w:bookmarkStart w:id="1" w:name="_Toc18206175"/>
+      <w:bookmarkStart w:id="2" w:name="_Toc361651315"/>
       <w:r>
         <w:rPr>
           <w:lang w:val="pt-BR"/>
         </w:rPr>
         <w:t>Introdução</w:t>
       </w:r>
+      <w:bookmarkEnd w:id="0"/>
       <w:bookmarkEnd w:id="1"/>
       <w:bookmarkEnd w:id="2"/>
-      <w:bookmarkEnd w:id="3"/>
     </w:p>
     <w:p>
       <w:pPr>
@@ -2897,8 +2883,8 @@
           <w:szCs w:val="20"/>
         </w:rPr>
       </w:pPr>
-      <w:bookmarkStart w:id="4" w:name="_Toc456598587"/>
-      <w:bookmarkStart w:id="5" w:name="_Toc18206176"/>
+      <w:bookmarkStart w:id="3" w:name="_Toc456598587"/>
+      <w:bookmarkStart w:id="4" w:name="_Toc18206176"/>
       <w:r>
         <w:rPr>
           <w:color w:val="000000"/>
@@ -2954,22 +2940,22 @@
           <w:lang w:val="pt-BR"/>
         </w:rPr>
       </w:pPr>
-      <w:bookmarkStart w:id="6" w:name="_Toc361651316"/>
+      <w:bookmarkStart w:id="5" w:name="_Toc361651316"/>
       <w:r>
         <w:rPr>
           <w:lang w:val="pt-BR"/>
         </w:rPr>
         <w:t>Finalidade</w:t>
       </w:r>
+      <w:bookmarkEnd w:id="3"/>
       <w:bookmarkEnd w:id="4"/>
       <w:bookmarkEnd w:id="5"/>
-      <w:bookmarkEnd w:id="6"/>
     </w:p>
     <w:p>
       <w:pPr>
         <w:pStyle w:val="InfoBlue"/>
       </w:pPr>
-      <w:bookmarkStart w:id="7" w:name="_Toc456598588"/>
+      <w:bookmarkStart w:id="6" w:name="_Toc456598588"/>
       <w:r>
         <w:t xml:space="preserve">Este documento oferece uma visão geral arquitetural abrangente do </w:t>
       </w:r>
@@ -3044,23 +3030,23 @@
           <w:lang w:val="pt-BR"/>
         </w:rPr>
       </w:pPr>
-      <w:bookmarkStart w:id="8" w:name="_Toc18206177"/>
-      <w:bookmarkStart w:id="9" w:name="_Toc361651317"/>
+      <w:bookmarkStart w:id="7" w:name="_Toc18206177"/>
+      <w:bookmarkStart w:id="8" w:name="_Toc361651317"/>
       <w:r>
         <w:rPr>
           <w:lang w:val="pt-BR"/>
         </w:rPr>
         <w:t>Escopo</w:t>
       </w:r>
+      <w:bookmarkEnd w:id="6"/>
       <w:bookmarkEnd w:id="7"/>
       <w:bookmarkEnd w:id="8"/>
-      <w:bookmarkEnd w:id="9"/>
     </w:p>
     <w:p>
       <w:pPr>
         <w:pStyle w:val="InfoBlue"/>
       </w:pPr>
-      <w:bookmarkStart w:id="10" w:name="_Toc456598589"/>
+      <w:bookmarkStart w:id="9" w:name="_Toc456598589"/>
       <w:r>
         <w:t xml:space="preserve">Este Documento de Arquitetura de Software é aplicado ao </w:t>
       </w:r>
@@ -3133,6 +3119,15 @@
         </w:rPr>
       </w:pPr>
     </w:p>
+    <w:bookmarkEnd w:id="9"/>
+    <w:p>
+      <w:pPr>
+        <w:pStyle w:val="BodyText"/>
+        <w:rPr>
+          <w:lang w:val="pt-BR"/>
+        </w:rPr>
+      </w:pPr>
+    </w:p>
     <w:p>
       <w:pPr>
         <w:pStyle w:val="Heading2"/>
@@ -3140,80 +3135,18 @@
           <w:lang w:val="pt-BR"/>
         </w:rPr>
       </w:pPr>
-      <w:bookmarkStart w:id="11" w:name="_Toc18206178"/>
-      <w:bookmarkStart w:id="12" w:name="_Toc361651318"/>
-      <w:r>
-        <w:rPr>
-          <w:lang w:val="pt-BR"/>
-        </w:rPr>
-        <w:t>Definições, Acrônimos e Abreviações</w:t>
+      <w:bookmarkStart w:id="10" w:name="_Toc456598590"/>
+      <w:bookmarkStart w:id="11" w:name="_Toc18206179"/>
+      <w:bookmarkStart w:id="12" w:name="_Toc361651319"/>
+      <w:r>
+        <w:rPr>
+          <w:lang w:val="pt-BR"/>
+        </w:rPr>
+        <w:t>Referências</w:t>
       </w:r>
       <w:bookmarkEnd w:id="10"/>
       <w:bookmarkEnd w:id="11"/>
       <w:bookmarkEnd w:id="12"/>
-    </w:p>
-    <w:p>
-      <w:pPr>
-        <w:pStyle w:val="InfoBlue"/>
-      </w:pPr>
-      <w:r>
-        <w:t>Incluir t</w:t>
-      </w:r>
-      <w:r>
-        <w:t xml:space="preserve">odas as definições juntamente com os termos, acrônimos e abreviações </w:t>
-      </w:r>
-      <w:r>
-        <w:t>inerentes</w:t>
-      </w:r>
-      <w:r>
-        <w:t xml:space="preserve"> </w:t>
-      </w:r>
-      <w:r>
-        <w:t xml:space="preserve">à </w:t>
-      </w:r>
-      <w:r>
-        <w:t>interpretação e</w:t>
-      </w:r>
-      <w:r>
-        <w:t xml:space="preserve"> pleno</w:t>
-      </w:r>
-      <w:r>
-        <w:t xml:space="preserve"> en</w:t>
-      </w:r>
-      <w:r>
-        <w:t>tendimento deste documento</w:t>
-      </w:r>
-      <w:r>
-        <w:t>.</w:t>
-      </w:r>
-    </w:p>
-    <w:p>
-      <w:pPr>
-        <w:pStyle w:val="BodyText"/>
-        <w:rPr>
-          <w:lang w:val="pt-BR"/>
-        </w:rPr>
-      </w:pPr>
-    </w:p>
-    <w:p>
-      <w:pPr>
-        <w:pStyle w:val="Heading2"/>
-        <w:rPr>
-          <w:lang w:val="pt-BR"/>
-        </w:rPr>
-      </w:pPr>
-      <w:bookmarkStart w:id="13" w:name="_Toc456598590"/>
-      <w:bookmarkStart w:id="14" w:name="_Toc18206179"/>
-      <w:bookmarkStart w:id="15" w:name="_Toc361651319"/>
-      <w:r>
-        <w:rPr>
-          <w:lang w:val="pt-BR"/>
-        </w:rPr>
-        <w:t>Referências</w:t>
-      </w:r>
-      <w:bookmarkEnd w:id="13"/>
-      <w:bookmarkEnd w:id="14"/>
-      <w:bookmarkEnd w:id="15"/>
     </w:p>
     <w:p>
       <w:pPr>
@@ -3290,18 +3223,18 @@
           <w:lang w:val="pt-BR"/>
         </w:rPr>
       </w:pPr>
-      <w:bookmarkStart w:id="16" w:name="_Toc456598591"/>
-      <w:bookmarkStart w:id="17" w:name="_Toc18206180"/>
-      <w:bookmarkStart w:id="18" w:name="_Toc361651320"/>
+      <w:bookmarkStart w:id="13" w:name="_Toc456598591"/>
+      <w:bookmarkStart w:id="14" w:name="_Toc18206180"/>
+      <w:bookmarkStart w:id="15" w:name="_Toc361651320"/>
       <w:r>
         <w:rPr>
           <w:lang w:val="pt-BR"/>
         </w:rPr>
         <w:t>Visão Geral</w:t>
       </w:r>
-      <w:bookmarkEnd w:id="16"/>
-      <w:bookmarkEnd w:id="17"/>
-      <w:bookmarkEnd w:id="18"/>
+      <w:bookmarkEnd w:id="13"/>
+      <w:bookmarkEnd w:id="14"/>
+      <w:bookmarkEnd w:id="15"/>
     </w:p>
     <w:p>
       <w:pPr>
@@ -3368,7 +3301,6 @@
         </w:numPr>
       </w:pPr>
       <w:r>
-        <w:lastRenderedPageBreak/>
         <w:t>Subseção 5: Descreve a visão lógica da arquitetura;</w:t>
       </w:r>
     </w:p>
@@ -3393,6 +3325,7 @@
         </w:numPr>
       </w:pPr>
       <w:r>
+        <w:lastRenderedPageBreak/>
         <w:t>Subseção 7: Descreve a visão de impla</w:t>
       </w:r>
       <w:r>
@@ -3472,8 +3405,8 @@
           <w:lang w:val="pt-BR"/>
         </w:rPr>
       </w:pPr>
-      <w:bookmarkStart w:id="19" w:name="_Toc18206181"/>
-      <w:bookmarkStart w:id="20" w:name="_Toc361651321"/>
+      <w:bookmarkStart w:id="16" w:name="_Toc18206181"/>
+      <w:bookmarkStart w:id="17" w:name="_Toc361651321"/>
       <w:r>
         <w:rPr>
           <w:sz w:val="20"/>
@@ -3482,8 +3415,8 @@
         </w:rPr>
         <w:t>Representação Arquitetural</w:t>
       </w:r>
-      <w:bookmarkEnd w:id="19"/>
-      <w:bookmarkEnd w:id="20"/>
+      <w:bookmarkEnd w:id="16"/>
+      <w:bookmarkEnd w:id="17"/>
     </w:p>
     <w:p>
       <w:pPr>
@@ -3629,22 +3562,40 @@
     </w:p>
     <w:p>
       <w:pPr>
+        <w:pStyle w:val="BodyText"/>
+        <w:numPr>
+          <w:ilvl w:val="0"/>
+          <w:numId w:val="24"/>
+        </w:numPr>
+        <w:rPr>
+          <w:lang w:val="pt-BR"/>
+        </w:rPr>
+      </w:pPr>
+      <w:r>
+        <w:rPr>
+          <w:lang w:val="pt-BR"/>
+        </w:rPr>
+        <w:t>MVC</w:t>
+      </w:r>
+    </w:p>
+    <w:p>
+      <w:pPr>
         <w:pStyle w:val="Heading1"/>
         <w:ind w:left="360" w:hanging="360"/>
         <w:rPr>
           <w:lang w:val="pt-BR"/>
         </w:rPr>
       </w:pPr>
-      <w:bookmarkStart w:id="21" w:name="_Toc18206182"/>
-      <w:bookmarkStart w:id="22" w:name="_Toc361651322"/>
+      <w:bookmarkStart w:id="18" w:name="_Toc18206182"/>
+      <w:bookmarkStart w:id="19" w:name="_Toc361651322"/>
       <w:r>
         <w:rPr>
           <w:lang w:val="pt-BR"/>
         </w:rPr>
         <w:t>Metas e Restrições da Arquitetura</w:t>
       </w:r>
-      <w:bookmarkEnd w:id="21"/>
-      <w:bookmarkEnd w:id="22"/>
+      <w:bookmarkEnd w:id="18"/>
+      <w:bookmarkEnd w:id="19"/>
     </w:p>
     <w:p>
       <w:pPr>
@@ -3789,21 +3740,32 @@
         <w:rPr>
           <w:i/>
         </w:rPr>
-        <w:t>.NET Framework</w:t>
+        <w:t xml:space="preserve">.NET </w:t>
       </w:r>
       <w:r>
         <w:rPr>
           <w:i/>
+          <w:color w:val="FF0000"/>
+        </w:rPr>
+        <w:t>Framework</w:t>
+      </w:r>
+      <w:r>
+        <w:rPr>
+          <w:i/>
+          <w:color w:val="FF0000"/>
         </w:rPr>
         <w:t xml:space="preserve"> </w:t>
       </w:r>
       <w:r>
-        <w:t xml:space="preserve">e </w:t>
-      </w:r>
-      <w:r>
-        <w:t>ASP.NET MVC</w:t>
-      </w:r>
-      <w:r>
+        <w:rPr>
+          <w:color w:val="FF0000"/>
+        </w:rPr>
+        <w:t>e ASP.NET MVC</w:t>
+      </w:r>
+      <w:r>
+        <w:rPr>
+          <w:color w:val="FF0000"/>
+        </w:rPr>
         <w:t xml:space="preserve"> CORE</w:t>
       </w:r>
       <w:r>
@@ -3934,27 +3896,27 @@
           <w:lang w:val="pt-BR"/>
         </w:rPr>
       </w:pPr>
-      <w:bookmarkStart w:id="23" w:name="_Toc18206183"/>
-      <w:bookmarkStart w:id="24" w:name="_Toc361651323"/>
+      <w:bookmarkStart w:id="20" w:name="_Toc18206183"/>
+      <w:bookmarkStart w:id="21" w:name="_Toc361651323"/>
       <w:r>
         <w:rPr>
           <w:lang w:val="pt-BR"/>
         </w:rPr>
         <w:t>Visão de Casos de Uso</w:t>
       </w:r>
-      <w:bookmarkEnd w:id="23"/>
-      <w:bookmarkEnd w:id="24"/>
+      <w:bookmarkEnd w:id="20"/>
+      <w:bookmarkEnd w:id="21"/>
     </w:p>
     <w:p>
       <w:pPr>
         <w:pStyle w:val="InfoBlue"/>
       </w:pPr>
       <w:r>
-        <w:t xml:space="preserve">Uma descrição de visualização de casos de uso da arquitetura de software. São os cenários e/ou casos de uso que tem o foco em interação.Que representam a funcionalidade central se </w:t>
+        <w:t xml:space="preserve">Uma descrição de visualização de casos de uso da arquitetura de software. São os cenários e/ou casos de uso que tem o foco em interação.Que representam a funcionalidade central se significativa.Também descreve o conjunto de cenários e/ou casos de uso que possuem </w:t>
       </w:r>
       <w:r>
         <w:lastRenderedPageBreak/>
-        <w:t>significativa.Também descreve o conjunto de cenários e/ou casos de uso que possuem cobertura arquitetural substancial ou que enfatizam ou ilustram um determinado ponto complicado da arquitetura.</w:t>
+        <w:t>cobertura arquitetural substancial ou que enfatizam ou ilustram um determinado ponto complicado da arquitetura.</w:t>
       </w:r>
     </w:p>
     <w:p>
@@ -4137,8 +4099,8 @@
       <w:pPr>
         <w:pStyle w:val="InfoBlue"/>
       </w:pPr>
-      <w:bookmarkStart w:id="25" w:name="_Toc18206184"/>
-      <w:bookmarkStart w:id="26" w:name="_Toc361651324"/>
+      <w:bookmarkStart w:id="22" w:name="_Toc18206184"/>
+      <w:bookmarkStart w:id="23" w:name="_Toc361651324"/>
       <w:r>
         <w:rPr>
           <w:noProof/>
@@ -4254,8 +4216,8 @@
         </w:rPr>
         <w:t>Realizações de Casos de Uso</w:t>
       </w:r>
-      <w:bookmarkEnd w:id="25"/>
-      <w:bookmarkEnd w:id="26"/>
+      <w:bookmarkEnd w:id="22"/>
+      <w:bookmarkEnd w:id="23"/>
     </w:p>
     <w:p>
       <w:pPr>
@@ -4331,18 +4293,15 @@
         <w:t xml:space="preserve"> </w:t>
       </w:r>
       <w:r>
-        <w:t xml:space="preserve">Autenticar na ferramenta, criando um login e senha ou autenticar com uma conta já </w:t>
-      </w:r>
+        <w:t>Autenticar na ferramenta, criando um login e senha ou autenticar com uma conta já existente.</w:t>
+      </w:r>
+    </w:p>
+    <w:p>
+      <w:pPr>
+        <w:pStyle w:val="InfoBlue"/>
+      </w:pPr>
       <w:r>
         <w:lastRenderedPageBreak/>
-        <w:t>existente.</w:t>
-      </w:r>
-    </w:p>
-    <w:p>
-      <w:pPr>
-        <w:pStyle w:val="InfoBlue"/>
-      </w:pPr>
-      <w:r>
         <w:t>CSU0</w:t>
       </w:r>
       <w:r>
@@ -4535,34 +4494,34 @@
           <w:lang w:val="pt-BR"/>
         </w:rPr>
       </w:pPr>
-      <w:bookmarkStart w:id="27" w:name="_Toc18206185"/>
-      <w:bookmarkStart w:id="28" w:name="_Toc361651325"/>
+      <w:bookmarkStart w:id="24" w:name="_Toc18206185"/>
+      <w:bookmarkStart w:id="25" w:name="_Toc361651325"/>
       <w:r>
         <w:rPr>
           <w:lang w:val="pt-BR"/>
         </w:rPr>
         <w:t>Visão Lógica</w:t>
       </w:r>
+      <w:bookmarkEnd w:id="24"/>
+      <w:bookmarkEnd w:id="25"/>
+    </w:p>
+    <w:p>
+      <w:pPr>
+        <w:pStyle w:val="Heading2"/>
+        <w:rPr>
+          <w:lang w:val="pt-BR"/>
+        </w:rPr>
+      </w:pPr>
+      <w:bookmarkStart w:id="26" w:name="_Toc18206186"/>
+      <w:bookmarkStart w:id="27" w:name="_Toc361651326"/>
+      <w:r>
+        <w:rPr>
+          <w:lang w:val="pt-BR"/>
+        </w:rPr>
+        <w:t>Visão Geral</w:t>
+      </w:r>
+      <w:bookmarkEnd w:id="26"/>
       <w:bookmarkEnd w:id="27"/>
-      <w:bookmarkEnd w:id="28"/>
-    </w:p>
-    <w:p>
-      <w:pPr>
-        <w:pStyle w:val="Heading2"/>
-        <w:rPr>
-          <w:lang w:val="pt-BR"/>
-        </w:rPr>
-      </w:pPr>
-      <w:bookmarkStart w:id="29" w:name="_Toc18206186"/>
-      <w:bookmarkStart w:id="30" w:name="_Toc361651326"/>
-      <w:r>
-        <w:rPr>
-          <w:lang w:val="pt-BR"/>
-        </w:rPr>
-        <w:t>Visão Geral</w:t>
-      </w:r>
-      <w:bookmarkEnd w:id="29"/>
-      <w:bookmarkEnd w:id="30"/>
     </w:p>
     <w:p>
       <w:pPr>
@@ -4657,21 +4616,14 @@
       <w:r>
         <w:rPr>
           <w:iCs/>
+          <w:lang w:val="pt-BR"/>
+        </w:rPr>
+        <w:t xml:space="preserve"> Conjunto de classes que esncapsula dados e regras de negòcio que khe sãoaplicadas. Em outras palavaras, agrupa os modelos de dados que serão utilizados pela aplivação.</w:t>
+      </w:r>
+      <w:r>
+        <w:rPr>
+          <w:snapToGrid/>
           <w:color w:val="FF0000"/>
-          <w:lang w:val="pt-BR"/>
-        </w:rPr>
-        <w:t xml:space="preserve"> </w:t>
-      </w:r>
-      <w:r>
-        <w:rPr>
-          <w:snapToGrid/>
-          <w:lang w:val="pt-BR" w:eastAsia="pt-BR"/>
-        </w:rPr>
-        <w:t>A camada model é responsável pelo armazenamento das classes mais atômicas do projeto, nessa camada são realizados ações como a execução básica dos sons e a execução complexa dos sons.</w:t>
-      </w:r>
-      <w:r>
-        <w:rPr>
-          <w:snapToGrid/>
           <w:sz w:val="22"/>
           <w:szCs w:val="22"/>
           <w:lang w:val="pt-BR" w:eastAsia="pt-BR"/>
@@ -4684,14 +4636,15 @@
         <w:widowControl/>
         <w:numPr>
           <w:ilvl w:val="0"/>
-          <w:numId w:val="34"/>
+          <w:numId w:val="28"/>
         </w:numPr>
         <w:autoSpaceDE/>
         <w:autoSpaceDN/>
         <w:spacing w:after="240" w:line="240" w:lineRule="auto"/>
-        <w:rPr>
-          <w:snapToGrid/>
-          <w:lang w:val="pt-BR" w:eastAsia="pt-BR"/>
+        <w:jc w:val="both"/>
+        <w:rPr>
+          <w:b/>
+          <w:lang w:val="pt-BR"/>
         </w:rPr>
       </w:pPr>
       <w:r>
@@ -4704,6 +4657,7 @@
       </w:r>
       <w:r>
         <w:rPr>
+          <w:b/>
           <w:iCs/>
           <w:lang w:val="pt-BR"/>
         </w:rPr>
@@ -4711,10 +4665,61 @@
       </w:r>
       <w:r>
         <w:rPr>
+          <w:iCs/>
+          <w:lang w:val="pt-BR"/>
+        </w:rPr>
+        <w:t>Gerencia a interação ente o model e o View. Conjunto de classe sresposaàveis por definir os comportamentos da aplicação à nìvel de servidor. Também conhecido por ser o coração da aplicação.</w:t>
+      </w:r>
+      <w:r>
+        <w:rPr>
+          <w:iCs/>
+          <w:lang w:val="pt-BR"/>
+        </w:rPr>
+        <w:t xml:space="preserve"> </w:t>
+      </w:r>
+    </w:p>
+    <w:p>
+      <w:pPr>
+        <w:widowControl/>
+        <w:numPr>
+          <w:ilvl w:val="0"/>
+          <w:numId w:val="28"/>
+        </w:numPr>
+        <w:autoSpaceDE/>
+        <w:autoSpaceDN/>
+        <w:spacing w:after="240" w:line="240" w:lineRule="auto"/>
+        <w:jc w:val="both"/>
+        <w:rPr>
+          <w:b/>
+          <w:lang w:val="pt-BR"/>
+        </w:rPr>
+      </w:pPr>
+      <w:r>
+        <w:rPr>
+          <w:b/>
+          <w:lang w:val="pt-BR"/>
+        </w:rPr>
+        <w:t>Negócio:</w:t>
+      </w:r>
+      <w:r>
+        <w:rPr>
           <w:snapToGrid/>
+          <w:color w:val="24292E"/>
+          <w:sz w:val="22"/>
+          <w:szCs w:val="22"/>
           <w:lang w:val="pt-BR" w:eastAsia="pt-BR"/>
         </w:rPr>
-        <w:t>A camada controller é responsável pela execução de algoritmos complexos como interpretação dos dados da interface para o sistema e o controle do ciclo de vida da aplicação</w:t>
+        <w:t xml:space="preserve"> Fornece </w:t>
+      </w:r>
+      <w:r>
+        <w:rPr>
+          <w:snapToGrid/>
+          <w:color w:val="24292E"/>
+          <w:sz w:val="22"/>
+          <w:szCs w:val="22"/>
+          <w:lang w:val="pt-BR" w:eastAsia="pt-BR"/>
+        </w:rPr>
+        <w:t>Regras de Negócio.</w:t>
       </w:r>
     </w:p>
     <w:p>
@@ -4735,7 +4740,7 @@
           <w:b/>
           <w:lang w:val="pt-BR"/>
         </w:rPr>
-        <w:t>Negócio:</w:t>
+        <w:t>Persistência:</w:t>
       </w:r>
       <w:r>
         <w:rPr>
@@ -4755,48 +4760,7 @@
           <w:szCs w:val="22"/>
           <w:lang w:val="pt-BR" w:eastAsia="pt-BR"/>
         </w:rPr>
-        <w:t>Fornece a inteligência da aplicação</w:t>
-      </w:r>
-    </w:p>
-    <w:p>
-      <w:pPr>
-        <w:pStyle w:val="BodyText"/>
-        <w:numPr>
-          <w:ilvl w:val="0"/>
-          <w:numId w:val="28"/>
-        </w:numPr>
-        <w:jc w:val="both"/>
-        <w:rPr>
-          <w:b/>
-          <w:lang w:val="pt-BR"/>
-        </w:rPr>
-      </w:pPr>
-      <w:r>
-        <w:rPr>
-          <w:b/>
-          <w:lang w:val="pt-BR"/>
-        </w:rPr>
-        <w:t>Persistência:</w:t>
-      </w:r>
-      <w:r>
-        <w:rPr>
-          <w:snapToGrid/>
-          <w:color w:val="24292E"/>
-          <w:sz w:val="22"/>
-          <w:szCs w:val="22"/>
-          <w:lang w:val="pt-BR" w:eastAsia="pt-BR"/>
-        </w:rPr>
-        <w:t xml:space="preserve"> </w:t>
-      </w:r>
-      <w:r>
-        <w:rPr>
-          <w:snapToGrid/>
-          <w:color w:val="24292E"/>
-          <w:sz w:val="22"/>
-          <w:szCs w:val="22"/>
-          <w:lang w:val="pt-BR" w:eastAsia="pt-BR"/>
-        </w:rPr>
-        <w:t>Armazena e recupera informações de um banco de dados.</w:t>
+        <w:t>Armazenar os objetos persistentes do sistema emalgum meio de armazenamento fisico (banco de dados, arquivo, etc.).</w:t>
       </w:r>
     </w:p>
     <w:p>
@@ -4816,16 +4780,16 @@
           <w:lang w:val="pt-BR"/>
         </w:rPr>
       </w:pPr>
-      <w:bookmarkStart w:id="31" w:name="_Toc18206187"/>
-      <w:bookmarkStart w:id="32" w:name="_Toc361651327"/>
+      <w:bookmarkStart w:id="28" w:name="_Toc18206187"/>
+      <w:bookmarkStart w:id="29" w:name="_Toc361651327"/>
       <w:r>
         <w:rPr>
           <w:lang w:val="pt-BR"/>
         </w:rPr>
         <w:t>Pacotes de Design Significativos do Ponto de Vista da Arquitetura</w:t>
       </w:r>
-      <w:bookmarkEnd w:id="31"/>
-      <w:bookmarkEnd w:id="32"/>
+      <w:bookmarkEnd w:id="28"/>
+      <w:bookmarkEnd w:id="29"/>
     </w:p>
     <w:p>
       <w:pPr>
@@ -4845,12 +4809,128 @@
         <w:rPr>
           <w:noProof/>
           <w:snapToGrid/>
+          <w:lang w:val="pt-BR"/>
         </w:rPr>
         <w:lastRenderedPageBreak/>
         <w:drawing>
-          <wp:inline distT="0" distB="0" distL="0" distR="0" wp14:anchorId="22615717" wp14:editId="651DA1C9">
-            <wp:extent cx="4371975" cy="3216910"/>
-            <wp:effectExtent l="0" t="0" r="9525" b="2540"/>
+          <wp:inline distT="0" distB="0" distL="0" distR="0" wp14:anchorId="6C6C66DA" wp14:editId="4031FAE6">
+            <wp:extent cx="5943600" cy="5085715"/>
+            <wp:effectExtent l="0" t="0" r="0" b="635"/>
+            <wp:docPr id="7" name="Picture 7"/>
+            <wp:cNvGraphicFramePr>
+              <a:graphicFrameLocks xmlns:a="http://schemas.openxmlformats.org/drawingml/2006/main" noChangeAspect="1"/>
+            </wp:cNvGraphicFramePr>
+            <a:graphic xmlns:a="http://schemas.openxmlformats.org/drawingml/2006/main">
+              <a:graphicData uri="http://schemas.openxmlformats.org/drawingml/2006/picture">
+                <pic:pic xmlns:pic="http://schemas.openxmlformats.org/drawingml/2006/picture">
+                  <pic:nvPicPr>
+                    <pic:cNvPr id="7" name="pacote.png"/>
+                    <pic:cNvPicPr/>
+                  </pic:nvPicPr>
+                  <pic:blipFill>
+                    <a:blip r:embed="rId10">
+                      <a:extLst>
+                        <a:ext uri="{28A0092B-C50C-407E-A947-70E740481C1C}">
+                          <a14:useLocalDpi xmlns:a14="http://schemas.microsoft.com/office/drawing/2010/main" val="0"/>
+                        </a:ext>
+                      </a:extLst>
+                    </a:blip>
+                    <a:stretch>
+                      <a:fillRect/>
+                    </a:stretch>
+                  </pic:blipFill>
+                  <pic:spPr>
+                    <a:xfrm>
+                      <a:off x="0" y="0"/>
+                      <a:ext cx="5943600" cy="5085715"/>
+                    </a:xfrm>
+                    <a:prstGeom prst="rect">
+                      <a:avLst/>
+                    </a:prstGeom>
+                  </pic:spPr>
+                </pic:pic>
+              </a:graphicData>
+            </a:graphic>
+          </wp:inline>
+        </w:drawing>
+      </w:r>
+    </w:p>
+    <w:p>
+      <w:pPr>
+        <w:pStyle w:val="BodyText"/>
+        <w:jc w:val="center"/>
+        <w:rPr>
+          <w:b/>
+          <w:lang w:val="pt-BR"/>
+        </w:rPr>
+      </w:pPr>
+      <w:r>
+        <w:rPr>
+          <w:b/>
+          <w:lang w:val="pt-BR"/>
+        </w:rPr>
+        <w:t xml:space="preserve">Figura </w:t>
+      </w:r>
+      <w:r>
+        <w:rPr>
+          <w:b/>
+          <w:lang w:val="pt-BR"/>
+        </w:rPr>
+        <w:t>2</w:t>
+      </w:r>
+      <w:r>
+        <w:rPr>
+          <w:b/>
+          <w:lang w:val="pt-BR"/>
+        </w:rPr>
+        <w:t xml:space="preserve"> – Diagrama de Pacotes</w:t>
+      </w:r>
+    </w:p>
+    <w:p>
+      <w:pPr>
+        <w:pStyle w:val="BodyText"/>
+        <w:jc w:val="center"/>
+        <w:rPr>
+          <w:lang w:val="pt-BR"/>
+        </w:rPr>
+      </w:pPr>
+    </w:p>
+    <w:p>
+      <w:pPr>
+        <w:pStyle w:val="Heading2"/>
+        <w:rPr>
+          <w:lang w:val="pt-BR"/>
+        </w:rPr>
+      </w:pPr>
+      <w:bookmarkStart w:id="30" w:name="_Toc361651328"/>
+      <w:r>
+        <w:rPr>
+          <w:lang w:val="pt-BR"/>
+        </w:rPr>
+        <w:lastRenderedPageBreak/>
+        <w:t>Diagrama de componentes</w:t>
+      </w:r>
+      <w:bookmarkEnd w:id="30"/>
+    </w:p>
+    <w:p>
+      <w:pPr>
+        <w:pStyle w:val="InfoBlue"/>
+        <w:numPr>
+          <w:ilvl w:val="0"/>
+          <w:numId w:val="0"/>
+        </w:numPr>
+      </w:pPr>
+      <w:bookmarkStart w:id="31" w:name="_GoBack"/>
+      <w:bookmarkEnd w:id="31"/>
+      <w:r>
+        <w:rPr>
+          <w:noProof/>
+          <w:snapToGrid/>
+        </w:rPr>
+        <w:drawing>
+          <wp:inline distT="0" distB="0" distL="0" distR="0" wp14:anchorId="20B191DC" wp14:editId="0D4757E2">
+            <wp:extent cx="5943600" cy="6430010"/>
+            <wp:effectExtent l="0" t="0" r="0" b="8890"/>
             <wp:docPr id="1" name="Picture 1"/>
             <wp:cNvGraphicFramePr>
               <a:graphicFrameLocks xmlns:a="http://schemas.openxmlformats.org/drawingml/2006/main" noChangeAspect="1"/>
@@ -4859,30 +4939,29 @@
               <a:graphicData uri="http://schemas.openxmlformats.org/drawingml/2006/picture">
                 <pic:pic xmlns:pic="http://schemas.openxmlformats.org/drawingml/2006/picture">
                   <pic:nvPicPr>
-                    <pic:cNvPr id="1" name=""/>
+                    <pic:cNvPr id="1" name="Diagrama Componentes.jpg"/>
                     <pic:cNvPicPr/>
                   </pic:nvPicPr>
-                  <pic:blipFill rotWithShape="1">
-                    <a:blip r:embed="rId10"/>
-                    <a:srcRect l="21795" t="8267" r="29007" b="12486"/>
-                    <a:stretch/>
+                  <pic:blipFill>
+                    <a:blip r:embed="rId11">
+                      <a:extLst>
+                        <a:ext uri="{28A0092B-C50C-407E-A947-70E740481C1C}">
+                          <a14:useLocalDpi xmlns:a14="http://schemas.microsoft.com/office/drawing/2010/main" val="0"/>
+                        </a:ext>
+                      </a:extLst>
+                    </a:blip>
+                    <a:stretch>
+                      <a:fillRect/>
+                    </a:stretch>
                   </pic:blipFill>
-                  <pic:spPr bwMode="auto">
+                  <pic:spPr>
                     <a:xfrm>
                       <a:off x="0" y="0"/>
-                      <a:ext cx="4377569" cy="3221026"/>
+                      <a:ext cx="5943600" cy="6430010"/>
                     </a:xfrm>
                     <a:prstGeom prst="rect">
                       <a:avLst/>
                     </a:prstGeom>
-                    <a:ln>
-                      <a:noFill/>
-                    </a:ln>
-                    <a:extLst>
-                      <a:ext uri="{53640926-AAD7-44D8-BBD7-CCE9431645EC}">
-                        <a14:shadowObscured xmlns:a14="http://schemas.microsoft.com/office/drawing/2010/main"/>
-                      </a:ext>
-                    </a:extLst>
                   </pic:spPr>
                 </pic:pic>
               </a:graphicData>
@@ -4894,58 +4973,147 @@
     <w:p>
       <w:pPr>
         <w:pStyle w:val="BodyText"/>
-        <w:jc w:val="center"/>
-        <w:rPr>
-          <w:b/>
-          <w:lang w:val="pt-BR"/>
-        </w:rPr>
-      </w:pPr>
-      <w:r>
-        <w:rPr>
-          <w:b/>
-          <w:lang w:val="pt-BR"/>
-        </w:rPr>
-        <w:t xml:space="preserve">Figura </w:t>
-      </w:r>
-      <w:r>
-        <w:rPr>
-          <w:b/>
-          <w:lang w:val="pt-BR"/>
-        </w:rPr>
-        <w:t>2</w:t>
-      </w:r>
-      <w:r>
-        <w:rPr>
-          <w:b/>
-          <w:lang w:val="pt-BR"/>
-        </w:rPr>
-        <w:t xml:space="preserve"> – Diagrama de Pacotes</w:t>
-      </w:r>
+        <w:ind w:left="0"/>
+        <w:rPr>
+          <w:lang w:val="pt-BR"/>
+        </w:rPr>
+      </w:pPr>
     </w:p>
     <w:p>
       <w:pPr>
         <w:pStyle w:val="BodyText"/>
         <w:jc w:val="center"/>
         <w:rPr>
-          <w:lang w:val="pt-BR"/>
-        </w:rPr>
-      </w:pPr>
-    </w:p>
-    <w:p>
-      <w:pPr>
-        <w:pStyle w:val="Heading2"/>
-        <w:rPr>
-          <w:lang w:val="pt-BR"/>
-        </w:rPr>
-      </w:pPr>
-      <w:bookmarkStart w:id="33" w:name="_Toc361651328"/>
-      <w:r>
-        <w:rPr>
-          <w:lang w:val="pt-BR"/>
-        </w:rPr>
-        <w:t>Diagrama de componentes</w:t>
-      </w:r>
+          <w:b/>
+          <w:lang w:val="pt-BR"/>
+        </w:rPr>
+      </w:pPr>
+      <w:r>
+        <w:rPr>
+          <w:b/>
+          <w:lang w:val="pt-BR"/>
+        </w:rPr>
+        <w:t>Figura</w:t>
+      </w:r>
+      <w:r>
+        <w:rPr>
+          <w:b/>
+          <w:lang w:val="pt-BR"/>
+        </w:rPr>
+        <w:t xml:space="preserve"> </w:t>
+      </w:r>
+      <w:r>
+        <w:rPr>
+          <w:b/>
+          <w:lang w:val="pt-BR"/>
+        </w:rPr>
+        <w:t>3</w:t>
+      </w:r>
+      <w:r>
+        <w:rPr>
+          <w:b/>
+          <w:lang w:val="pt-BR"/>
+        </w:rPr>
+        <w:t xml:space="preserve"> </w:t>
+      </w:r>
+      <w:r>
+        <w:rPr>
+          <w:b/>
+          <w:lang w:val="pt-BR"/>
+        </w:rPr>
+        <w:t>–</w:t>
+      </w:r>
+      <w:r>
+        <w:rPr>
+          <w:b/>
+          <w:lang w:val="pt-BR"/>
+        </w:rPr>
+        <w:t xml:space="preserve"> </w:t>
+      </w:r>
+      <w:r>
+        <w:rPr>
+          <w:b/>
+          <w:lang w:val="pt-BR"/>
+        </w:rPr>
+        <w:t>Diagrama de Compon</w:t>
+      </w:r>
+      <w:r>
+        <w:rPr>
+          <w:b/>
+          <w:lang w:val="pt-BR"/>
+        </w:rPr>
+        <w:t>en</w:t>
+      </w:r>
+      <w:r>
+        <w:rPr>
+          <w:b/>
+          <w:lang w:val="pt-BR"/>
+        </w:rPr>
+        <w:t>tes</w:t>
+      </w:r>
+    </w:p>
+    <w:p>
+      <w:pPr>
+        <w:pStyle w:val="BodyText"/>
+        <w:rPr>
+          <w:lang w:val="pt-BR"/>
+        </w:rPr>
+      </w:pPr>
+    </w:p>
+    <w:p>
+      <w:pPr>
+        <w:pStyle w:val="Heading1"/>
+        <w:ind w:left="360" w:hanging="360"/>
+        <w:rPr>
+          <w:lang w:val="pt-BR"/>
+        </w:rPr>
+      </w:pPr>
+      <w:bookmarkStart w:id="32" w:name="_Toc18206188"/>
+      <w:bookmarkStart w:id="33" w:name="_Toc361651329"/>
+      <w:r>
+        <w:rPr>
+          <w:lang w:val="pt-BR"/>
+        </w:rPr>
+        <w:t>Visão de Processos</w:t>
+      </w:r>
+      <w:bookmarkEnd w:id="32"/>
       <w:bookmarkEnd w:id="33"/>
+    </w:p>
+    <w:p>
+      <w:pPr>
+        <w:pStyle w:val="InfoBlue"/>
+      </w:pPr>
+      <w:r>
+        <w:t>Não se aplica</w:t>
+      </w:r>
+    </w:p>
+    <w:p>
+      <w:pPr>
+        <w:pStyle w:val="BodyText"/>
+        <w:rPr>
+          <w:lang w:val="pt-BR"/>
+        </w:rPr>
+      </w:pPr>
+    </w:p>
+    <w:p>
+      <w:pPr>
+        <w:pStyle w:val="Heading1"/>
+        <w:ind w:left="360" w:hanging="360"/>
+        <w:rPr>
+          <w:lang w:val="pt-BR"/>
+        </w:rPr>
+      </w:pPr>
+      <w:bookmarkStart w:id="34" w:name="_Toc18206189"/>
+      <w:bookmarkStart w:id="35" w:name="_Toc361651330"/>
+      <w:r>
+        <w:rPr>
+          <w:lang w:val="pt-BR"/>
+        </w:rPr>
+        <w:lastRenderedPageBreak/>
+        <w:t>Visão de Implantação</w:t>
+      </w:r>
+      <w:bookmarkEnd w:id="34"/>
+      <w:bookmarkEnd w:id="35"/>
     </w:p>
     <w:p>
       <w:pPr>
@@ -4954,18 +5122,20 @@
           <w:ilvl w:val="0"/>
           <w:numId w:val="0"/>
         </w:numPr>
-        <w:ind w:left="1440"/>
-      </w:pPr>
+      </w:pPr>
+      <w:r>
+        <w:t xml:space="preserve">        </w:t>
+      </w:r>
       <w:r>
         <w:rPr>
           <w:noProof/>
           <w:snapToGrid/>
         </w:rPr>
         <w:drawing>
-          <wp:inline distT="0" distB="0" distL="0" distR="0" wp14:anchorId="3D988A26" wp14:editId="107EADAE">
-            <wp:extent cx="4381350" cy="3606165"/>
-            <wp:effectExtent l="0" t="0" r="635" b="0"/>
-            <wp:docPr id="3" name="Picture 3"/>
+          <wp:inline distT="0" distB="0" distL="0" distR="0" wp14:anchorId="2D9874A2" wp14:editId="00403EC1">
+            <wp:extent cx="5324475" cy="4884420"/>
+            <wp:effectExtent l="0" t="0" r="9525" b="0"/>
+            <wp:docPr id="9" name="Picture 9"/>
             <wp:cNvGraphicFramePr>
               <a:graphicFrameLocks xmlns:a="http://schemas.openxmlformats.org/drawingml/2006/main" noChangeAspect="1"/>
             </wp:cNvGraphicFramePr>
@@ -4973,30 +5143,29 @@
               <a:graphicData uri="http://schemas.openxmlformats.org/drawingml/2006/picture">
                 <pic:pic xmlns:pic="http://schemas.openxmlformats.org/drawingml/2006/picture">
                   <pic:nvPicPr>
-                    <pic:cNvPr id="1" name=""/>
+                    <pic:cNvPr id="9" name="implantacao.png"/>
                     <pic:cNvPicPr/>
                   </pic:nvPicPr>
-                  <pic:blipFill rotWithShape="1">
-                    <a:blip r:embed="rId11"/>
-                    <a:srcRect l="29487" t="6557" r="30288" b="11631"/>
-                    <a:stretch/>
+                  <pic:blipFill>
+                    <a:blip r:embed="rId12">
+                      <a:extLst>
+                        <a:ext uri="{28A0092B-C50C-407E-A947-70E740481C1C}">
+                          <a14:useLocalDpi xmlns:a14="http://schemas.microsoft.com/office/drawing/2010/main" val="0"/>
+                        </a:ext>
+                      </a:extLst>
+                    </a:blip>
+                    <a:stretch>
+                      <a:fillRect/>
+                    </a:stretch>
                   </pic:blipFill>
-                  <pic:spPr bwMode="auto">
+                  <pic:spPr>
                     <a:xfrm>
                       <a:off x="0" y="0"/>
-                      <a:ext cx="4390752" cy="3613904"/>
+                      <a:ext cx="5324475" cy="4884420"/>
                     </a:xfrm>
                     <a:prstGeom prst="rect">
                       <a:avLst/>
                     </a:prstGeom>
-                    <a:ln>
-                      <a:noFill/>
-                    </a:ln>
-                    <a:extLst>
-                      <a:ext uri="{53640926-AAD7-44D8-BBD7-CCE9431645EC}">
-                        <a14:shadowObscured xmlns:a14="http://schemas.microsoft.com/office/drawing/2010/main"/>
-                      </a:ext>
-                    </a:extLst>
                   </pic:spPr>
                 </pic:pic>
               </a:graphicData>
@@ -5028,69 +5197,29 @@
           <w:b/>
           <w:lang w:val="pt-BR"/>
         </w:rPr>
-        <w:t>Figura</w:t>
+        <w:t xml:space="preserve">Figura </w:t>
       </w:r>
       <w:r>
         <w:rPr>
           <w:b/>
           <w:lang w:val="pt-BR"/>
         </w:rPr>
-        <w:t xml:space="preserve"> </w:t>
+        <w:t>4</w:t>
       </w:r>
       <w:r>
         <w:rPr>
           <w:b/>
           <w:lang w:val="pt-BR"/>
         </w:rPr>
-        <w:t>3</w:t>
-      </w:r>
-      <w:r>
-        <w:rPr>
-          <w:b/>
-          <w:lang w:val="pt-BR"/>
-        </w:rPr>
-        <w:t xml:space="preserve"> </w:t>
-      </w:r>
-      <w:r>
-        <w:rPr>
-          <w:b/>
-          <w:lang w:val="pt-BR"/>
-        </w:rPr>
-        <w:t>–</w:t>
-      </w:r>
-      <w:r>
-        <w:rPr>
-          <w:b/>
-          <w:lang w:val="pt-BR"/>
-        </w:rPr>
-        <w:t xml:space="preserve"> </w:t>
-      </w:r>
-      <w:r>
-        <w:rPr>
-          <w:b/>
-          <w:lang w:val="pt-BR"/>
-        </w:rPr>
-        <w:t>Diagrama de Compon</w:t>
-      </w:r>
-      <w:r>
-        <w:rPr>
-          <w:b/>
-          <w:lang w:val="pt-BR"/>
-        </w:rPr>
-        <w:t>en</w:t>
-      </w:r>
-      <w:r>
-        <w:rPr>
-          <w:b/>
-          <w:lang w:val="pt-BR"/>
-        </w:rPr>
-        <w:t>tes</w:t>
+        <w:t xml:space="preserve"> – Diagrama de Implantação</w:t>
       </w:r>
     </w:p>
     <w:p>
       <w:pPr>
         <w:pStyle w:val="BodyText"/>
-        <w:rPr>
+        <w:ind w:left="0"/>
+        <w:rPr>
+          <w:sz w:val="16"/>
           <w:lang w:val="pt-BR"/>
         </w:rPr>
       </w:pPr>
@@ -5103,49 +5232,13 @@
           <w:lang w:val="pt-BR"/>
         </w:rPr>
       </w:pPr>
-      <w:bookmarkStart w:id="34" w:name="_Toc18206188"/>
-      <w:bookmarkStart w:id="35" w:name="_Toc361651329"/>
-      <w:r>
-        <w:rPr>
-          <w:lang w:val="pt-BR"/>
-        </w:rPr>
-        <w:lastRenderedPageBreak/>
-        <w:t>Visão de Processos</w:t>
-      </w:r>
-      <w:bookmarkEnd w:id="34"/>
-      <w:bookmarkEnd w:id="35"/>
-    </w:p>
-    <w:p>
-      <w:pPr>
-        <w:pStyle w:val="InfoBlue"/>
-      </w:pPr>
-      <w:r>
-        <w:t>Não se aplica</w:t>
-      </w:r>
-    </w:p>
-    <w:p>
-      <w:pPr>
-        <w:pStyle w:val="BodyText"/>
-        <w:rPr>
-          <w:lang w:val="pt-BR"/>
-        </w:rPr>
-      </w:pPr>
-    </w:p>
-    <w:p>
-      <w:pPr>
-        <w:pStyle w:val="Heading1"/>
-        <w:ind w:left="360" w:hanging="360"/>
-        <w:rPr>
-          <w:lang w:val="pt-BR"/>
-        </w:rPr>
-      </w:pPr>
-      <w:bookmarkStart w:id="36" w:name="_Toc18206189"/>
-      <w:bookmarkStart w:id="37" w:name="_Toc361651330"/>
-      <w:r>
-        <w:rPr>
-          <w:lang w:val="pt-BR"/>
-        </w:rPr>
-        <w:t>Visão de Implantação</w:t>
+      <w:bookmarkStart w:id="36" w:name="_Toc18206190"/>
+      <w:bookmarkStart w:id="37" w:name="_Toc361651331"/>
+      <w:r>
+        <w:rPr>
+          <w:lang w:val="pt-BR"/>
+        </w:rPr>
+        <w:t>Visão da Implementação</w:t>
       </w:r>
       <w:bookmarkEnd w:id="36"/>
       <w:bookmarkEnd w:id="37"/>
@@ -5159,16 +5252,30 @@
         </w:numPr>
         <w:ind w:left="1440"/>
       </w:pPr>
+      <w:bookmarkStart w:id="38" w:name="_Toc18206194"/>
+      <w:bookmarkStart w:id="39" w:name="_Toc321036892"/>
+      <w:bookmarkStart w:id="40" w:name="_Toc361651333"/>
+    </w:p>
+    <w:p>
+      <w:pPr>
+        <w:pStyle w:val="BodyText"/>
+        <w:ind w:left="0"/>
+        <w:rPr>
+          <w:lang w:val="pt-BR"/>
+        </w:rPr>
+      </w:pPr>
       <w:r>
         <w:rPr>
           <w:noProof/>
           <w:snapToGrid/>
-        </w:rPr>
+          <w:lang w:val="pt-BR"/>
+        </w:rPr>
+        <w:lastRenderedPageBreak/>
         <w:drawing>
-          <wp:inline distT="0" distB="0" distL="0" distR="0" wp14:anchorId="10ECF010" wp14:editId="5BABA820">
-            <wp:extent cx="3819525" cy="3492137"/>
-            <wp:effectExtent l="0" t="0" r="0" b="0"/>
-            <wp:docPr id="4" name="Picture 4"/>
+          <wp:inline distT="0" distB="0" distL="0" distR="0" wp14:anchorId="3D4440C1" wp14:editId="4803BC5A">
+            <wp:extent cx="5943600" cy="3847465"/>
+            <wp:effectExtent l="0" t="0" r="0" b="635"/>
+            <wp:docPr id="8" name="Picture 8"/>
             <wp:cNvGraphicFramePr>
               <a:graphicFrameLocks xmlns:a="http://schemas.openxmlformats.org/drawingml/2006/main" noChangeAspect="1"/>
             </wp:cNvGraphicFramePr>
@@ -5176,30 +5283,29 @@
               <a:graphicData uri="http://schemas.openxmlformats.org/drawingml/2006/picture">
                 <pic:pic xmlns:pic="http://schemas.openxmlformats.org/drawingml/2006/picture">
                   <pic:nvPicPr>
-                    <pic:cNvPr id="1" name=""/>
+                    <pic:cNvPr id="8" name="classe.png"/>
                     <pic:cNvPicPr/>
                   </pic:nvPicPr>
-                  <pic:blipFill rotWithShape="1">
-                    <a:blip r:embed="rId12"/>
-                    <a:srcRect l="19712" t="6271" r="29808" b="11631"/>
-                    <a:stretch/>
+                  <pic:blipFill>
+                    <a:blip r:embed="rId13">
+                      <a:extLst>
+                        <a:ext uri="{28A0092B-C50C-407E-A947-70E740481C1C}">
+                          <a14:useLocalDpi xmlns:a14="http://schemas.microsoft.com/office/drawing/2010/main" val="0"/>
+                        </a:ext>
+                      </a:extLst>
+                    </a:blip>
+                    <a:stretch>
+                      <a:fillRect/>
+                    </a:stretch>
                   </pic:blipFill>
-                  <pic:spPr bwMode="auto">
+                  <pic:spPr>
                     <a:xfrm>
                       <a:off x="0" y="0"/>
-                      <a:ext cx="3820721" cy="3493230"/>
+                      <a:ext cx="5943600" cy="3847465"/>
                     </a:xfrm>
                     <a:prstGeom prst="rect">
                       <a:avLst/>
                     </a:prstGeom>
-                    <a:ln>
-                      <a:noFill/>
-                    </a:ln>
-                    <a:extLst>
-                      <a:ext uri="{53640926-AAD7-44D8-BBD7-CCE9431645EC}">
-                        <a14:shadowObscured xmlns:a14="http://schemas.microsoft.com/office/drawing/2010/main"/>
-                      </a:ext>
-                    </a:extLst>
                   </pic:spPr>
                 </pic:pic>
               </a:graphicData>
@@ -5211,15 +5317,6 @@
     <w:p>
       <w:pPr>
         <w:pStyle w:val="BodyText"/>
-        <w:ind w:left="0"/>
-        <w:rPr>
-          <w:lang w:val="pt-BR"/>
-        </w:rPr>
-      </w:pPr>
-    </w:p>
-    <w:p>
-      <w:pPr>
-        <w:pStyle w:val="BodyText"/>
         <w:jc w:val="center"/>
         <w:rPr>
           <w:b/>
@@ -5238,14 +5335,21 @@
           <w:b/>
           <w:lang w:val="pt-BR"/>
         </w:rPr>
-        <w:t>4</w:t>
+        <w:t>5</w:t>
       </w:r>
       <w:r>
         <w:rPr>
           <w:b/>
           <w:lang w:val="pt-BR"/>
         </w:rPr>
-        <w:t xml:space="preserve"> – Diagrama de Implantação</w:t>
+        <w:t xml:space="preserve"> – Diagrama de </w:t>
+      </w:r>
+      <w:r>
+        <w:rPr>
+          <w:b/>
+          <w:lang w:val="pt-BR"/>
+        </w:rPr>
+        <w:t>Classes</w:t>
       </w:r>
     </w:p>
     <w:p>
@@ -5266,132 +5370,356 @@
           <w:lang w:val="pt-BR"/>
         </w:rPr>
       </w:pPr>
-      <w:bookmarkStart w:id="38" w:name="_Toc18206190"/>
-      <w:bookmarkStart w:id="39" w:name="_Toc361651331"/>
-      <w:r>
-        <w:rPr>
-          <w:lang w:val="pt-BR"/>
-        </w:rPr>
-        <w:t>Visão da Implementação</w:t>
-      </w:r>
+      <w:bookmarkStart w:id="41" w:name="_Toc18206195"/>
+      <w:bookmarkStart w:id="42" w:name="_Toc321036893"/>
+      <w:bookmarkStart w:id="43" w:name="_Toc361651334"/>
       <w:bookmarkEnd w:id="38"/>
       <w:bookmarkEnd w:id="39"/>
-    </w:p>
-    <w:p>
-      <w:pPr>
-        <w:pStyle w:val="InfoBlue"/>
-        <w:numPr>
-          <w:ilvl w:val="0"/>
-          <w:numId w:val="0"/>
-        </w:numPr>
-        <w:ind w:left="1440"/>
-      </w:pPr>
-      <w:bookmarkStart w:id="40" w:name="_Toc18206194"/>
-      <w:bookmarkStart w:id="41" w:name="_Toc321036892"/>
-      <w:bookmarkStart w:id="42" w:name="_Toc361651333"/>
+      <w:bookmarkEnd w:id="40"/>
+      <w:r>
+        <w:rPr>
+          <w:lang w:val="pt-BR"/>
+        </w:rPr>
+        <w:t>Qualidade</w:t>
+      </w:r>
+      <w:bookmarkEnd w:id="41"/>
+      <w:bookmarkEnd w:id="42"/>
+      <w:bookmarkEnd w:id="43"/>
     </w:p>
     <w:p>
       <w:pPr>
         <w:pStyle w:val="BodyText"/>
-        <w:ind w:left="0"/>
-        <w:rPr>
-          <w:lang w:val="pt-BR"/>
-        </w:rPr>
-      </w:pPr>
-      <w:r>
-        <w:rPr>
-          <w:noProof/>
-          <w:snapToGrid/>
-        </w:rPr>
-        <w:lastRenderedPageBreak/>
-        <w:drawing>
-          <wp:inline distT="0" distB="0" distL="0" distR="0" wp14:anchorId="09583E33" wp14:editId="5C8B1206">
-            <wp:extent cx="5983094" cy="3105150"/>
-            <wp:effectExtent l="0" t="0" r="0" b="0"/>
-            <wp:docPr id="5" name="Picture 5"/>
-            <wp:cNvGraphicFramePr>
-              <a:graphicFrameLocks xmlns:a="http://schemas.openxmlformats.org/drawingml/2006/main" noChangeAspect="1"/>
-            </wp:cNvGraphicFramePr>
-            <a:graphic xmlns:a="http://schemas.openxmlformats.org/drawingml/2006/main">
-              <a:graphicData uri="http://schemas.openxmlformats.org/drawingml/2006/picture">
-                <pic:pic xmlns:pic="http://schemas.openxmlformats.org/drawingml/2006/picture">
-                  <pic:nvPicPr>
-                    <pic:cNvPr id="1" name=""/>
-                    <pic:cNvPicPr/>
-                  </pic:nvPicPr>
-                  <pic:blipFill rotWithShape="1">
-                    <a:blip r:embed="rId13"/>
-                    <a:srcRect l="19391" t="5987" r="21795" b="12200"/>
-                    <a:stretch/>
-                  </pic:blipFill>
-                  <pic:spPr bwMode="auto">
-                    <a:xfrm>
-                      <a:off x="0" y="0"/>
-                      <a:ext cx="5986790" cy="3107068"/>
-                    </a:xfrm>
-                    <a:prstGeom prst="rect">
-                      <a:avLst/>
-                    </a:prstGeom>
-                    <a:ln>
-                      <a:noFill/>
-                    </a:ln>
-                    <a:extLst>
-                      <a:ext uri="{53640926-AAD7-44D8-BBD7-CCE9431645EC}">
-                        <a14:shadowObscured xmlns:a14="http://schemas.microsoft.com/office/drawing/2010/main"/>
-                      </a:ext>
-                    </a:extLst>
-                  </pic:spPr>
-                </pic:pic>
-              </a:graphicData>
-            </a:graphic>
-          </wp:inline>
-        </w:drawing>
+        <w:ind w:firstLine="720"/>
+        <w:rPr>
+          <w:lang w:val="pt-BR"/>
+        </w:rPr>
+      </w:pPr>
+      <w:r>
+        <w:rPr>
+          <w:lang w:val="pt-BR"/>
+        </w:rPr>
+        <w:t xml:space="preserve">A qualidade  e seus atributos é a base para as estratégias  e decisões da arquitetura. O padrão utilizando para a arquitetura é o MVC Core, solução que atende a qualidade esperada para o sistema, já os requisitos não funcionais não se aplica em nosso sistema. </w:t>
       </w:r>
     </w:p>
     <w:p>
       <w:pPr>
         <w:pStyle w:val="BodyText"/>
-        <w:jc w:val="center"/>
-        <w:rPr>
-          <w:b/>
-          <w:lang w:val="pt-BR"/>
-        </w:rPr>
-      </w:pPr>
-      <w:r>
-        <w:rPr>
-          <w:b/>
-          <w:lang w:val="pt-BR"/>
-        </w:rPr>
-        <w:t xml:space="preserve">Figura </w:t>
-      </w:r>
-      <w:r>
-        <w:rPr>
-          <w:b/>
-          <w:lang w:val="pt-BR"/>
-        </w:rPr>
-        <w:t>5</w:t>
-      </w:r>
-      <w:r>
-        <w:rPr>
-          <w:b/>
-          <w:lang w:val="pt-BR"/>
-        </w:rPr>
-        <w:t xml:space="preserve"> – Diagrama de </w:t>
-      </w:r>
-      <w:r>
-        <w:rPr>
-          <w:b/>
-          <w:lang w:val="pt-BR"/>
-        </w:rPr>
-        <w:t>Classes</w:t>
-      </w:r>
-    </w:p>
+        <w:rPr>
+          <w:lang w:val="pt-BR"/>
+        </w:rPr>
+      </w:pPr>
+      <w:r>
+        <w:rPr>
+          <w:lang w:val="pt-BR"/>
+        </w:rPr>
+        <w:t>Especificar os requisitos não funcionais.</w:t>
+      </w:r>
+    </w:p>
+    <w:tbl>
+      <w:tblPr>
+        <w:tblW w:w="0" w:type="auto"/>
+        <w:tblInd w:w="599" w:type="dxa"/>
+        <w:tblBorders>
+          <w:top w:val="single" w:sz="4" w:space="0" w:color="000000"/>
+          <w:left w:val="single" w:sz="4" w:space="0" w:color="000000"/>
+          <w:bottom w:val="single" w:sz="4" w:space="0" w:color="000000"/>
+          <w:right w:val="single" w:sz="4" w:space="0" w:color="000000"/>
+          <w:insideH w:val="single" w:sz="4" w:space="0" w:color="000000"/>
+          <w:insideV w:val="single" w:sz="4" w:space="0" w:color="000000"/>
+        </w:tblBorders>
+        <w:tblLook w:val="04A0" w:firstRow="1" w:lastRow="0" w:firstColumn="1" w:lastColumn="0" w:noHBand="0" w:noVBand="1"/>
+      </w:tblPr>
+      <w:tblGrid>
+        <w:gridCol w:w="1101"/>
+        <w:gridCol w:w="7654"/>
+      </w:tblGrid>
+      <w:tr>
+        <w:tc>
+          <w:tcPr>
+            <w:tcW w:w="1101" w:type="dxa"/>
+            <w:shd w:val="clear" w:color="auto" w:fill="DDD9C3"/>
+          </w:tcPr>
+          <w:p>
+            <w:pPr>
+              <w:jc w:val="both"/>
+              <w:rPr>
+                <w:sz w:val="22"/>
+                <w:szCs w:val="22"/>
+              </w:rPr>
+            </w:pPr>
+            <w:r>
+              <w:rPr>
+                <w:sz w:val="22"/>
+                <w:szCs w:val="22"/>
+              </w:rPr>
+              <w:t>Código</w:t>
+            </w:r>
+          </w:p>
+        </w:tc>
+        <w:tc>
+          <w:tcPr>
+            <w:tcW w:w="7654" w:type="dxa"/>
+            <w:shd w:val="clear" w:color="auto" w:fill="DDD9C3"/>
+          </w:tcPr>
+          <w:p>
+            <w:pPr>
+              <w:jc w:val="both"/>
+              <w:rPr>
+                <w:sz w:val="22"/>
+                <w:szCs w:val="22"/>
+              </w:rPr>
+            </w:pPr>
+            <w:proofErr w:type="spellStart"/>
+            <w:r>
+              <w:rPr>
+                <w:sz w:val="22"/>
+                <w:szCs w:val="22"/>
+              </w:rPr>
+              <w:t>Descrição</w:t>
+            </w:r>
+            <w:proofErr w:type="spellEnd"/>
+          </w:p>
+        </w:tc>
+      </w:tr>
+      <w:tr>
+        <w:tc>
+          <w:tcPr>
+            <w:tcW w:w="1101" w:type="dxa"/>
+          </w:tcPr>
+          <w:p>
+            <w:pPr>
+              <w:jc w:val="both"/>
+              <w:rPr>
+                <w:sz w:val="24"/>
+                <w:szCs w:val="24"/>
+              </w:rPr>
+            </w:pPr>
+            <w:r>
+              <w:rPr>
+                <w:sz w:val="24"/>
+                <w:szCs w:val="24"/>
+              </w:rPr>
+              <w:t>RN001U</w:t>
+            </w:r>
+          </w:p>
+        </w:tc>
+        <w:tc>
+          <w:tcPr>
+            <w:tcW w:w="7654" w:type="dxa"/>
+          </w:tcPr>
+          <w:p>
+            <w:pPr>
+              <w:jc w:val="both"/>
+              <w:rPr>
+                <w:sz w:val="24"/>
+                <w:szCs w:val="24"/>
+                <w:lang w:val="pt-BR"/>
+              </w:rPr>
+            </w:pPr>
+            <w:r>
+              <w:rPr>
+                <w:sz w:val="24"/>
+                <w:szCs w:val="24"/>
+                <w:lang w:val="pt-BR"/>
+              </w:rPr>
+              <w:t xml:space="preserve">O sistema deve facilitar a realização </w:t>
+            </w:r>
+            <w:r>
+              <w:rPr>
+                <w:sz w:val="24"/>
+                <w:szCs w:val="24"/>
+                <w:lang w:val="pt-BR"/>
+              </w:rPr>
+              <w:t>dos cadastro de crimes</w:t>
+            </w:r>
+          </w:p>
+        </w:tc>
+      </w:tr>
+      <w:tr>
+        <w:tc>
+          <w:tcPr>
+            <w:tcW w:w="1101" w:type="dxa"/>
+          </w:tcPr>
+          <w:p>
+            <w:pPr>
+              <w:jc w:val="both"/>
+              <w:rPr>
+                <w:sz w:val="24"/>
+                <w:szCs w:val="24"/>
+              </w:rPr>
+            </w:pPr>
+            <w:r>
+              <w:rPr>
+                <w:sz w:val="24"/>
+                <w:szCs w:val="24"/>
+              </w:rPr>
+              <w:t>RN002U</w:t>
+            </w:r>
+          </w:p>
+        </w:tc>
+        <w:tc>
+          <w:tcPr>
+            <w:tcW w:w="7654" w:type="dxa"/>
+          </w:tcPr>
+          <w:p>
+            <w:pPr>
+              <w:jc w:val="both"/>
+              <w:rPr>
+                <w:sz w:val="24"/>
+                <w:szCs w:val="24"/>
+                <w:lang w:val="pt-BR"/>
+              </w:rPr>
+            </w:pPr>
+            <w:r>
+              <w:rPr>
+                <w:sz w:val="24"/>
+                <w:szCs w:val="24"/>
+                <w:lang w:val="pt-BR"/>
+              </w:rPr>
+              <w:t xml:space="preserve">Permitir que usuários solicitem </w:t>
+            </w:r>
+            <w:r>
+              <w:rPr>
+                <w:sz w:val="24"/>
+                <w:szCs w:val="24"/>
+                <w:lang w:val="pt-BR"/>
+              </w:rPr>
+              <w:t xml:space="preserve">Dicas de segurancas de forma rapida e sem estar logado </w:t>
+            </w:r>
+          </w:p>
+        </w:tc>
+      </w:tr>
+      <w:tr>
+        <w:tc>
+          <w:tcPr>
+            <w:tcW w:w="1101" w:type="dxa"/>
+          </w:tcPr>
+          <w:p>
+            <w:pPr>
+              <w:jc w:val="both"/>
+              <w:rPr>
+                <w:sz w:val="24"/>
+                <w:szCs w:val="24"/>
+              </w:rPr>
+            </w:pPr>
+            <w:r>
+              <w:rPr>
+                <w:sz w:val="24"/>
+                <w:szCs w:val="24"/>
+              </w:rPr>
+              <w:t>RN003U</w:t>
+            </w:r>
+          </w:p>
+        </w:tc>
+        <w:tc>
+          <w:tcPr>
+            <w:tcW w:w="7654" w:type="dxa"/>
+          </w:tcPr>
+          <w:p>
+            <w:pPr>
+              <w:jc w:val="both"/>
+              <w:rPr>
+                <w:sz w:val="24"/>
+                <w:szCs w:val="24"/>
+                <w:lang w:val="pt-BR"/>
+              </w:rPr>
+            </w:pPr>
+            <w:r>
+              <w:rPr>
+                <w:sz w:val="24"/>
+                <w:szCs w:val="24"/>
+                <w:lang w:val="pt-BR"/>
+              </w:rPr>
+              <w:t xml:space="preserve">O sistema deve assegurar </w:t>
+            </w:r>
+            <w:r>
+              <w:rPr>
+                <w:sz w:val="24"/>
+                <w:szCs w:val="24"/>
+                <w:lang w:val="pt-BR"/>
+              </w:rPr>
+              <w:t xml:space="preserve">que os usuarios fiquem </w:t>
+            </w:r>
+            <w:r>
+              <w:rPr>
+                <w:rFonts w:ascii="Arial" w:hAnsi="Arial" w:cs="Arial"/>
+                <w:color w:val="222222"/>
+                <w:shd w:val="clear" w:color="auto" w:fill="FFFFFF"/>
+                <w:lang w:val="pt-BR"/>
+              </w:rPr>
+              <w:t>anônimos</w:t>
+            </w:r>
+          </w:p>
+        </w:tc>
+      </w:tr>
+      <w:tr>
+        <w:tc>
+          <w:tcPr>
+            <w:tcW w:w="1101" w:type="dxa"/>
+          </w:tcPr>
+          <w:p>
+            <w:pPr>
+              <w:jc w:val="both"/>
+              <w:rPr>
+                <w:sz w:val="24"/>
+                <w:szCs w:val="24"/>
+              </w:rPr>
+            </w:pPr>
+            <w:r>
+              <w:rPr>
+                <w:sz w:val="24"/>
+                <w:szCs w:val="24"/>
+              </w:rPr>
+              <w:t>RN004U</w:t>
+            </w:r>
+          </w:p>
+        </w:tc>
+        <w:tc>
+          <w:tcPr>
+            <w:tcW w:w="7654" w:type="dxa"/>
+          </w:tcPr>
+          <w:p>
+            <w:pPr>
+              <w:jc w:val="both"/>
+              <w:rPr>
+                <w:sz w:val="24"/>
+                <w:szCs w:val="24"/>
+                <w:lang w:val="pt-BR"/>
+              </w:rPr>
+            </w:pPr>
+            <w:r>
+              <w:rPr>
+                <w:sz w:val="24"/>
+                <w:szCs w:val="24"/>
+                <w:lang w:val="pt-BR"/>
+              </w:rPr>
+              <w:t xml:space="preserve">O sistema </w:t>
+            </w:r>
+            <w:r>
+              <w:rPr>
+                <w:sz w:val="24"/>
+                <w:szCs w:val="24"/>
+                <w:lang w:val="pt-BR"/>
+              </w:rPr>
+              <w:t xml:space="preserve">deve funcionar em todas os sistemas operacionais dos  </w:t>
+            </w:r>
+            <w:r>
+              <w:rPr>
+                <w:sz w:val="24"/>
+                <w:szCs w:val="24"/>
+                <w:lang w:val="pt-BR"/>
+              </w:rPr>
+              <w:t>smartphone</w:t>
+            </w:r>
+          </w:p>
+        </w:tc>
+      </w:tr>
+    </w:tbl>
     <w:p>
       <w:pPr>
         <w:pStyle w:val="BodyText"/>
-        <w:ind w:left="0"/>
-        <w:rPr>
-          <w:sz w:val="16"/>
+        <w:ind w:firstLine="720"/>
+        <w:rPr>
           <w:lang w:val="pt-BR"/>
         </w:rPr>
       </w:pPr>
@@ -5404,53 +5732,14 @@
           <w:lang w:val="pt-BR"/>
         </w:rPr>
       </w:pPr>
-      <w:bookmarkStart w:id="43" w:name="_Toc18206195"/>
-      <w:bookmarkStart w:id="44" w:name="_Toc321036893"/>
-      <w:bookmarkStart w:id="45" w:name="_Toc361651334"/>
-      <w:bookmarkEnd w:id="40"/>
-      <w:bookmarkEnd w:id="41"/>
-      <w:bookmarkEnd w:id="42"/>
-      <w:r>
-        <w:rPr>
-          <w:lang w:val="pt-BR"/>
-        </w:rPr>
-        <w:t>Qualidade</w:t>
-      </w:r>
-      <w:bookmarkEnd w:id="43"/>
+      <w:bookmarkStart w:id="44" w:name="_Toc361651335"/>
+      <w:r>
+        <w:rPr>
+          <w:lang w:val="pt-BR"/>
+        </w:rPr>
+        <w:t>Exceções</w:t>
+      </w:r>
       <w:bookmarkEnd w:id="44"/>
-      <w:bookmarkEnd w:id="45"/>
-    </w:p>
-    <w:p>
-      <w:pPr>
-        <w:pStyle w:val="BodyText"/>
-        <w:ind w:firstLine="720"/>
-        <w:rPr>
-          <w:lang w:val="pt-BR"/>
-        </w:rPr>
-      </w:pPr>
-      <w:r>
-        <w:rPr>
-          <w:lang w:val="pt-BR"/>
-        </w:rPr>
-        <w:t xml:space="preserve">A qualidade  e seus atributos é a base para as estratégias  e decisões da arquitetura. O padrão utilizando para a arquitetura é o MVC Core, solução que atende a qualidade esperada para o sistema, já os requisitos não funcionais não se aplica em nosso sistema. </w:t>
-      </w:r>
-    </w:p>
-    <w:p>
-      <w:pPr>
-        <w:pStyle w:val="Heading1"/>
-        <w:ind w:left="360" w:hanging="360"/>
-        <w:rPr>
-          <w:lang w:val="pt-BR"/>
-        </w:rPr>
-      </w:pPr>
-      <w:bookmarkStart w:id="46" w:name="_Toc361651335"/>
-      <w:r>
-        <w:rPr>
-          <w:lang w:val="pt-BR"/>
-        </w:rPr>
-        <w:t>Exceções</w:t>
-      </w:r>
-      <w:bookmarkEnd w:id="46"/>
     </w:p>
     <w:p>
       <w:pPr>
@@ -8150,7 +8439,7 @@
   <w:abstractNum w:abstractNumId="24" w15:restartNumberingAfterBreak="0">
     <w:nsid w:val="65DB44FC"/>
     <w:multiLevelType w:val="hybridMultilevel"/>
-    <w:tmpl w:val="9226654A"/>
+    <w:tmpl w:val="C41CFB76"/>
     <w:lvl w:ilvl="0" w:tplc="04160001">
       <w:start w:val="1"/>
       <w:numFmt w:val="bullet"/>
@@ -10291,7 +10580,7 @@
 </file>
 
 <file path=customXml/itemProps1.xml><?xml version="1.0" encoding="utf-8"?>
-<ds:datastoreItem xmlns:ds="http://schemas.openxmlformats.org/officeDocument/2006/customXml" ds:itemID="{29710717-2FD6-4797-BBC1-775A45A786B1}">
+<ds:datastoreItem xmlns:ds="http://schemas.openxmlformats.org/officeDocument/2006/customXml" ds:itemID="{BDF9EE7F-3D99-4C17-93E5-63C1C3CD4F15}">
   <ds:schemaRefs>
     <ds:schemaRef ds:uri="http://schemas.openxmlformats.org/officeDocument/2006/bibliography"/>
   </ds:schemaRefs>

</xml_diff>